<commit_message>
- upper menu grid - help options - link to user guide - mail to support - try/except loops
implemented
</commit_message>
<xml_diff>
--- a/Pipe Support Verifier User Guide.docx
+++ b/Pipe Support Verifier User Guide.docx
@@ -315,6 +315,73 @@
       </w:pPr>
       <w:r>
         <w:rPr>
+          <w:noProof/>
+        </w:rPr>
+        <w:drawing>
+          <wp:anchor distT="0" distB="0" distL="114300" distR="114300" simplePos="0" relativeHeight="251667456" behindDoc="1" locked="0" layoutInCell="1" allowOverlap="1" wp14:anchorId="041EEA2A" wp14:editId="06D01D62">
+            <wp:simplePos x="0" y="0"/>
+            <wp:positionH relativeFrom="column">
+              <wp:posOffset>2886075</wp:posOffset>
+            </wp:positionH>
+            <wp:positionV relativeFrom="paragraph">
+              <wp:posOffset>688340</wp:posOffset>
+            </wp:positionV>
+            <wp:extent cx="3037331" cy="799298"/>
+            <wp:effectExtent l="0" t="0" r="0" b="1270"/>
+            <wp:wrapNone/>
+            <wp:docPr id="10" name="Picture 10"/>
+            <wp:cNvGraphicFramePr>
+              <a:graphicFrameLocks xmlns:a="http://schemas.openxmlformats.org/drawingml/2006/main" noChangeAspect="1"/>
+            </wp:cNvGraphicFramePr>
+            <a:graphic xmlns:a="http://schemas.openxmlformats.org/drawingml/2006/main">
+              <a:graphicData uri="http://schemas.openxmlformats.org/drawingml/2006/picture">
+                <pic:pic xmlns:pic="http://schemas.openxmlformats.org/drawingml/2006/picture">
+                  <pic:nvPicPr>
+                    <pic:cNvPr id="0" name="Picture 3"/>
+                    <pic:cNvPicPr>
+                      <a:picLocks noChangeAspect="1" noChangeArrowheads="1"/>
+                    </pic:cNvPicPr>
+                  </pic:nvPicPr>
+                  <pic:blipFill>
+                    <a:blip r:embed="rId7">
+                      <a:extLst>
+                        <a:ext uri="{28A0092B-C50C-407E-A947-70E740481C1C}">
+                          <a14:useLocalDpi xmlns:a14="http://schemas.microsoft.com/office/drawing/2010/main" val="0"/>
+                        </a:ext>
+                      </a:extLst>
+                    </a:blip>
+                    <a:srcRect/>
+                    <a:stretch>
+                      <a:fillRect/>
+                    </a:stretch>
+                  </pic:blipFill>
+                  <pic:spPr bwMode="auto">
+                    <a:xfrm>
+                      <a:off x="0" y="0"/>
+                      <a:ext cx="3037331" cy="799298"/>
+                    </a:xfrm>
+                    <a:prstGeom prst="rect">
+                      <a:avLst/>
+                    </a:prstGeom>
+                    <a:noFill/>
+                    <a:ln>
+                      <a:noFill/>
+                    </a:ln>
+                  </pic:spPr>
+                </pic:pic>
+              </a:graphicData>
+            </a:graphic>
+            <wp14:sizeRelH relativeFrom="margin">
+              <wp14:pctWidth>0</wp14:pctWidth>
+            </wp14:sizeRelH>
+            <wp14:sizeRelV relativeFrom="margin">
+              <wp14:pctHeight>0</wp14:pctHeight>
+            </wp14:sizeRelV>
+          </wp:anchor>
+        </w:drawing>
+      </w:r>
+      <w:r>
+        <w:rPr>
           <w:rFonts w:ascii="Times New Roman" w:eastAsia="Times New Roman" w:hAnsi="Times New Roman" w:cs="Times New Roman"/>
           <w:b/>
           <w:bCs/>
@@ -330,10 +397,1427 @@
           <w:szCs w:val="24"/>
         </w:rPr>
         <w:br/>
-        <w:t>Double-click on the Pipe Support Verifier executable file to open the program. Make sure your AutoCAD drawing with pipe supports is open before proceeding.</w:t>
+        <w:t>Double-click on the Pipe Support Verifier executable file to open the program. Make sure your AutoCAD drawing with pipe supports</w:t>
+      </w:r>
+      <w:r>
+        <w:rPr>
+          <w:rFonts w:ascii="Times New Roman" w:eastAsia="Times New Roman" w:hAnsi="Times New Roman" w:cs="Times New Roman"/>
+          <w:sz w:val="24"/>
+          <w:szCs w:val="24"/>
+        </w:rPr>
+        <w:t xml:space="preserve"> tags</w:t>
+      </w:r>
+      <w:r>
+        <w:rPr>
+          <w:rFonts w:ascii="Times New Roman" w:eastAsia="Times New Roman" w:hAnsi="Times New Roman" w:cs="Times New Roman"/>
+          <w:sz w:val="24"/>
+          <w:szCs w:val="24"/>
+        </w:rPr>
+        <w:t xml:space="preserve"> is open </w:t>
+      </w:r>
+      <w:r>
+        <w:rPr>
+          <w:rFonts w:ascii="Times New Roman" w:eastAsia="Times New Roman" w:hAnsi="Times New Roman" w:cs="Times New Roman"/>
+          <w:sz w:val="24"/>
+          <w:szCs w:val="24"/>
+        </w:rPr>
+        <w:t xml:space="preserve">and active </w:t>
+      </w:r>
+      <w:r>
+        <w:rPr>
+          <w:rFonts w:ascii="Times New Roman" w:eastAsia="Times New Roman" w:hAnsi="Times New Roman" w:cs="Times New Roman"/>
+          <w:sz w:val="24"/>
+          <w:szCs w:val="24"/>
+        </w:rPr>
+        <w:t>before proceeding.</w:t>
+      </w:r>
+    </w:p>
+    <w:p>
+      <w:pPr>
+        <w:spacing w:before="100" w:beforeAutospacing="1" w:after="100" w:afterAutospacing="1" w:line="240" w:lineRule="auto"/>
+        <w:ind w:left="720"/>
+        <w:rPr>
+          <w:rFonts w:ascii="Times New Roman" w:eastAsia="Times New Roman" w:hAnsi="Times New Roman" w:cs="Times New Roman"/>
+          <w:sz w:val="24"/>
+          <w:szCs w:val="24"/>
+        </w:rPr>
+      </w:pPr>
+    </w:p>
+    <w:p>
+      <w:pPr>
+        <w:pStyle w:val="Heading3"/>
+        <w:rPr>
+          <w:rStyle w:val="Strong"/>
+          <w:b/>
+          <w:bCs/>
+        </w:rPr>
+      </w:pPr>
+    </w:p>
+    <w:p>
+      <w:pPr>
+        <w:pStyle w:val="Heading3"/>
+        <w:rPr>
+          <w:rStyle w:val="Strong"/>
+          <w:b/>
+          <w:bCs/>
+        </w:rPr>
+      </w:pPr>
+    </w:p>
+    <w:p>
+      <w:pPr>
+        <w:pStyle w:val="Heading3"/>
+      </w:pPr>
+      <w:r>
+        <w:rPr>
+          <w:rStyle w:val="Strong"/>
+          <w:b/>
+          <w:bCs/>
+        </w:rPr>
+        <w:t>Step 1: Load the Drawing and Excel File</w:t>
+      </w:r>
+    </w:p>
+    <w:p>
+      <w:pPr>
+        <w:pStyle w:val="NormalWeb"/>
+        <w:numPr>
+          <w:ilvl w:val="0"/>
+          <w:numId w:val="3"/>
+        </w:numPr>
+      </w:pPr>
+      <w:r>
+        <w:rPr>
+          <w:rStyle w:val="Strong"/>
+        </w:rPr>
+        <w:t>Browse for the Excel File</w:t>
+      </w:r>
+      <w:r>
+        <w:br/>
+        <w:t xml:space="preserve">Click on the </w:t>
+      </w:r>
+      <w:r>
+        <w:rPr>
+          <w:rStyle w:val="Strong"/>
+        </w:rPr>
+        <w:t>Browse file</w:t>
+      </w:r>
+      <w:r>
+        <w:t xml:space="preserve"> </w:t>
+      </w:r>
+      <w:proofErr w:type="gramStart"/>
+      <w:r>
+        <w:t>button</w:t>
+      </w:r>
+      <w:r>
+        <w:t xml:space="preserve"> </w:t>
+      </w:r>
+      <w:r>
+        <w:t xml:space="preserve"> to</w:t>
+      </w:r>
+      <w:proofErr w:type="gramEnd"/>
+      <w:r>
+        <w:t xml:space="preserve"> select the Excel file that contains the pipe support data. This Excel file should be properly formatted with the relevant SD-TAGs for verification.</w:t>
+      </w:r>
+      <w:r>
+        <w:rPr>
+          <w:noProof/>
+        </w:rPr>
+        <w:t xml:space="preserve"> </w:t>
+      </w:r>
+      <w:r>
+        <w:rPr>
+          <w:noProof/>
+        </w:rPr>
+        <w:t>The full</w:t>
+      </w:r>
+      <w:r>
+        <w:rPr>
+          <w:noProof/>
+        </w:rPr>
+        <w:t xml:space="preserve"> path to the Excel </w:t>
+      </w:r>
+      <w:r>
+        <w:rPr>
+          <w:noProof/>
+        </w:rPr>
+        <w:t>file should appear as shown below.</w:t>
+      </w:r>
+    </w:p>
+    <w:p>
+      <w:pPr>
+        <w:pStyle w:val="Heading3"/>
+        <w:rPr>
+          <w:rStyle w:val="Strong"/>
+          <w:b/>
+          <w:bCs/>
+        </w:rPr>
+      </w:pPr>
+      <w:r>
+        <w:drawing>
+          <wp:anchor distT="0" distB="0" distL="114300" distR="114300" simplePos="0" relativeHeight="251660288" behindDoc="1" locked="0" layoutInCell="1" allowOverlap="1" wp14:anchorId="3885B42D" wp14:editId="38C18F00">
+            <wp:simplePos x="0" y="0"/>
+            <wp:positionH relativeFrom="margin">
+              <wp:align>center</wp:align>
+            </wp:positionH>
+            <wp:positionV relativeFrom="paragraph">
+              <wp:posOffset>17145</wp:posOffset>
+            </wp:positionV>
+            <wp:extent cx="5334635" cy="1085850"/>
+            <wp:effectExtent l="0" t="0" r="0" b="0"/>
+            <wp:wrapNone/>
+            <wp:docPr id="1" name="Picture 1"/>
+            <wp:cNvGraphicFramePr>
+              <a:graphicFrameLocks xmlns:a="http://schemas.openxmlformats.org/drawingml/2006/main" noChangeAspect="1"/>
+            </wp:cNvGraphicFramePr>
+            <a:graphic xmlns:a="http://schemas.openxmlformats.org/drawingml/2006/main">
+              <a:graphicData uri="http://schemas.openxmlformats.org/drawingml/2006/picture">
+                <pic:pic xmlns:pic="http://schemas.openxmlformats.org/drawingml/2006/picture">
+                  <pic:nvPicPr>
+                    <pic:cNvPr id="1" name=""/>
+                    <pic:cNvPicPr/>
+                  </pic:nvPicPr>
+                  <pic:blipFill>
+                    <a:blip r:embed="rId8">
+                      <a:extLst>
+                        <a:ext uri="{28A0092B-C50C-407E-A947-70E740481C1C}">
+                          <a14:useLocalDpi xmlns:a14="http://schemas.microsoft.com/office/drawing/2010/main" val="0"/>
+                        </a:ext>
+                      </a:extLst>
+                    </a:blip>
+                    <a:stretch>
+                      <a:fillRect/>
+                    </a:stretch>
+                  </pic:blipFill>
+                  <pic:spPr>
+                    <a:xfrm>
+                      <a:off x="0" y="0"/>
+                      <a:ext cx="5334635" cy="1085850"/>
+                    </a:xfrm>
+                    <a:prstGeom prst="rect">
+                      <a:avLst/>
+                    </a:prstGeom>
+                  </pic:spPr>
+                </pic:pic>
+              </a:graphicData>
+            </a:graphic>
+          </wp:anchor>
+        </w:drawing>
+      </w:r>
+    </w:p>
+    <w:p>
+      <w:pPr>
+        <w:pStyle w:val="Heading3"/>
+        <w:rPr>
+          <w:rStyle w:val="Strong"/>
+          <w:b/>
+          <w:bCs/>
+        </w:rPr>
+      </w:pPr>
+    </w:p>
+    <w:p>
+      <w:pPr>
+        <w:pStyle w:val="Heading3"/>
+        <w:rPr>
+          <w:rStyle w:val="Strong"/>
+          <w:b/>
+          <w:bCs/>
+        </w:rPr>
+      </w:pPr>
+    </w:p>
+    <w:p>
+      <w:pPr>
+        <w:pStyle w:val="Heading3"/>
+      </w:pPr>
+      <w:r>
+        <w:rPr>
+          <w:rStyle w:val="Strong"/>
+          <w:b/>
+          <w:bCs/>
+        </w:rPr>
+        <w:lastRenderedPageBreak/>
+        <w:t>Step 2: Check the Tags</w:t>
+      </w:r>
+    </w:p>
+    <w:p>
+      <w:pPr>
+        <w:pStyle w:val="NormalWeb"/>
+        <w:numPr>
+          <w:ilvl w:val="0"/>
+          <w:numId w:val="4"/>
+        </w:numPr>
+      </w:pPr>
+      <w:r>
+        <w:rPr>
+          <w:rStyle w:val="Strong"/>
+        </w:rPr>
+        <w:t>Verify the Tags</w:t>
+      </w:r>
+      <w:r>
+        <w:br/>
+        <w:t xml:space="preserve">Click the </w:t>
+      </w:r>
+      <w:r>
+        <w:rPr>
+          <w:rStyle w:val="Strong"/>
+        </w:rPr>
+        <w:t>Check tags</w:t>
+      </w:r>
+      <w:r>
+        <w:t xml:space="preserve"> button to compare the load tags in your drawing with the SD-TAGs in the Excel file. This will let you know if the tags match or if there are any discrepancies that need to be addressed.</w:t>
+      </w:r>
+      <w:r>
+        <w:t xml:space="preserve"> </w:t>
+      </w:r>
+      <w:r>
+        <w:t xml:space="preserve">The process may take a moment depending on the number of tags, and a progress bar will show the </w:t>
+      </w:r>
+      <w:proofErr w:type="gramStart"/>
+      <w:r>
+        <w:t>current status</w:t>
+      </w:r>
+      <w:proofErr w:type="gramEnd"/>
+      <w:r>
+        <w:t xml:space="preserve"> of the check.</w:t>
+      </w:r>
+    </w:p>
+    <w:p>
+      <w:pPr>
+        <w:pStyle w:val="NormalWeb"/>
+      </w:pPr>
+      <w:r>
+        <w:rPr>
+          <w:rStyle w:val="Emphasis"/>
+        </w:rPr>
+        <w:drawing>
+          <wp:anchor distT="0" distB="0" distL="114300" distR="114300" simplePos="0" relativeHeight="251659264" behindDoc="1" locked="0" layoutInCell="1" allowOverlap="1" wp14:anchorId="71AE91DA" wp14:editId="65C30A92">
+            <wp:simplePos x="0" y="0"/>
+            <wp:positionH relativeFrom="margin">
+              <wp:align>center</wp:align>
+            </wp:positionH>
+            <wp:positionV relativeFrom="paragraph">
+              <wp:posOffset>11430</wp:posOffset>
+            </wp:positionV>
+            <wp:extent cx="1419225" cy="371475"/>
+            <wp:effectExtent l="0" t="0" r="9525" b="9525"/>
+            <wp:wrapNone/>
+            <wp:docPr id="2" name="Picture 2"/>
+            <wp:cNvGraphicFramePr>
+              <a:graphicFrameLocks xmlns:a="http://schemas.openxmlformats.org/drawingml/2006/main" noChangeAspect="1"/>
+            </wp:cNvGraphicFramePr>
+            <a:graphic xmlns:a="http://schemas.openxmlformats.org/drawingml/2006/main">
+              <a:graphicData uri="http://schemas.openxmlformats.org/drawingml/2006/picture">
+                <pic:pic xmlns:pic="http://schemas.openxmlformats.org/drawingml/2006/picture">
+                  <pic:nvPicPr>
+                    <pic:cNvPr id="1" name=""/>
+                    <pic:cNvPicPr/>
+                  </pic:nvPicPr>
+                  <pic:blipFill>
+                    <a:blip r:embed="rId9">
+                      <a:extLst>
+                        <a:ext uri="{28A0092B-C50C-407E-A947-70E740481C1C}">
+                          <a14:useLocalDpi xmlns:a14="http://schemas.microsoft.com/office/drawing/2010/main" val="0"/>
+                        </a:ext>
+                      </a:extLst>
+                    </a:blip>
+                    <a:stretch>
+                      <a:fillRect/>
+                    </a:stretch>
+                  </pic:blipFill>
+                  <pic:spPr>
+                    <a:xfrm>
+                      <a:off x="0" y="0"/>
+                      <a:ext cx="1419225" cy="371475"/>
+                    </a:xfrm>
+                    <a:prstGeom prst="rect">
+                      <a:avLst/>
+                    </a:prstGeom>
+                  </pic:spPr>
+                </pic:pic>
+              </a:graphicData>
+            </a:graphic>
+          </wp:anchor>
+        </w:drawing>
+      </w:r>
+    </w:p>
+    <w:p>
+      <w:pPr>
+        <w:pStyle w:val="NormalWeb"/>
+        <w:ind w:left="720"/>
+      </w:pPr>
+    </w:p>
+    <w:p>
+      <w:pPr>
+        <w:pStyle w:val="NormalWeb"/>
+        <w:ind w:left="720"/>
+      </w:pPr>
+      <w:r>
+        <w:drawing>
+          <wp:anchor distT="0" distB="0" distL="114300" distR="114300" simplePos="0" relativeHeight="251661312" behindDoc="1" locked="0" layoutInCell="1" allowOverlap="1" wp14:anchorId="5ACD51F3" wp14:editId="4E981659">
+            <wp:simplePos x="0" y="0"/>
+            <wp:positionH relativeFrom="margin">
+              <wp:align>center</wp:align>
+            </wp:positionH>
+            <wp:positionV relativeFrom="paragraph">
+              <wp:posOffset>465455</wp:posOffset>
+            </wp:positionV>
+            <wp:extent cx="2715004" cy="485843"/>
+            <wp:effectExtent l="0" t="0" r="0" b="9525"/>
+            <wp:wrapNone/>
+            <wp:docPr id="3" name="Picture 3"/>
+            <wp:cNvGraphicFramePr>
+              <a:graphicFrameLocks xmlns:a="http://schemas.openxmlformats.org/drawingml/2006/main" noChangeAspect="1"/>
+            </wp:cNvGraphicFramePr>
+            <a:graphic xmlns:a="http://schemas.openxmlformats.org/drawingml/2006/main">
+              <a:graphicData uri="http://schemas.openxmlformats.org/drawingml/2006/picture">
+                <pic:pic xmlns:pic="http://schemas.openxmlformats.org/drawingml/2006/picture">
+                  <pic:nvPicPr>
+                    <pic:cNvPr id="1" name=""/>
+                    <pic:cNvPicPr/>
+                  </pic:nvPicPr>
+                  <pic:blipFill>
+                    <a:blip r:embed="rId10">
+                      <a:extLst>
+                        <a:ext uri="{28A0092B-C50C-407E-A947-70E740481C1C}">
+                          <a14:useLocalDpi xmlns:a14="http://schemas.microsoft.com/office/drawing/2010/main" val="0"/>
+                        </a:ext>
+                      </a:extLst>
+                    </a:blip>
+                    <a:stretch>
+                      <a:fillRect/>
+                    </a:stretch>
+                  </pic:blipFill>
+                  <pic:spPr>
+                    <a:xfrm>
+                      <a:off x="0" y="0"/>
+                      <a:ext cx="2715004" cy="485843"/>
+                    </a:xfrm>
+                    <a:prstGeom prst="rect">
+                      <a:avLst/>
+                    </a:prstGeom>
+                  </pic:spPr>
+                </pic:pic>
+              </a:graphicData>
+            </a:graphic>
+          </wp:anchor>
+        </w:drawing>
+      </w:r>
+      <w:r>
+        <w:t xml:space="preserve">The process may take a moment depending on the number of </w:t>
+      </w:r>
+      <w:r>
+        <w:t>elements on your drawing</w:t>
+      </w:r>
+      <w:r>
+        <w:t xml:space="preserve">, and a progress bar will show the </w:t>
+      </w:r>
+      <w:proofErr w:type="gramStart"/>
+      <w:r>
+        <w:t>current status</w:t>
+      </w:r>
+      <w:proofErr w:type="gramEnd"/>
+      <w:r>
+        <w:t xml:space="preserve"> of the check.</w:t>
+      </w:r>
+    </w:p>
+    <w:p>
+      <w:pPr>
+        <w:pStyle w:val="NormalWeb"/>
+        <w:ind w:left="720"/>
+      </w:pPr>
+    </w:p>
+    <w:p>
+      <w:pPr>
+        <w:pStyle w:val="NormalWeb"/>
+      </w:pPr>
+      <w:r>
+        <w:tab/>
+      </w:r>
+    </w:p>
+    <w:p>
+      <w:pPr>
+        <w:pStyle w:val="NormalWeb"/>
+        <w:ind w:left="720"/>
+      </w:pPr>
+      <w:r>
+        <w:t>There is a way to avoid delays</w:t>
+      </w:r>
+      <w:r>
+        <w:t xml:space="preserve"> </w:t>
+      </w:r>
+      <w:r>
+        <w:t>when working with the application – since the app needs to read data from each item on your drawing to find needed blocks, try not to have exploded blocks that came from equipment model. This can increase the number of items several times.</w:t>
+      </w:r>
+    </w:p>
+    <w:p>
+      <w:pPr>
+        <w:pStyle w:val="ListParagraph"/>
+        <w:numPr>
+          <w:ilvl w:val="0"/>
+          <w:numId w:val="4"/>
+        </w:numPr>
+        <w:spacing w:before="100" w:beforeAutospacing="1" w:after="100" w:afterAutospacing="1" w:line="240" w:lineRule="auto"/>
+        <w:rPr>
+          <w:rFonts w:ascii="Times New Roman" w:eastAsia="Times New Roman" w:hAnsi="Times New Roman" w:cs="Times New Roman"/>
+          <w:sz w:val="24"/>
+          <w:szCs w:val="24"/>
+        </w:rPr>
+      </w:pPr>
+      <w:r>
+        <w:rPr>
+          <w:rFonts w:ascii="Times New Roman" w:eastAsia="Times New Roman" w:hAnsi="Times New Roman" w:cs="Times New Roman"/>
+          <w:b/>
+          <w:bCs/>
+          <w:sz w:val="24"/>
+          <w:szCs w:val="24"/>
+        </w:rPr>
+        <w:t>Review the Results</w:t>
+      </w:r>
+    </w:p>
+    <w:p>
+      <w:pPr>
+        <w:numPr>
+          <w:ilvl w:val="0"/>
+          <w:numId w:val="6"/>
+        </w:numPr>
+        <w:spacing w:before="100" w:beforeAutospacing="1" w:after="100" w:afterAutospacing="1" w:line="240" w:lineRule="auto"/>
+        <w:rPr>
+          <w:rFonts w:ascii="Times New Roman" w:eastAsia="Times New Roman" w:hAnsi="Times New Roman" w:cs="Times New Roman"/>
+          <w:sz w:val="24"/>
+          <w:szCs w:val="24"/>
+        </w:rPr>
+      </w:pPr>
+      <w:r>
+        <w:rPr>
+          <w:rFonts w:ascii="Times New Roman" w:eastAsia="Times New Roman" w:hAnsi="Times New Roman" w:cs="Times New Roman"/>
+          <w:sz w:val="24"/>
+          <w:szCs w:val="24"/>
+        </w:rPr>
+        <w:t>Once the check is complete, a detailed report will be displayed at the bottom of the application. The report will summarize the following:</w:t>
+      </w:r>
+    </w:p>
+    <w:p>
+      <w:pPr>
+        <w:numPr>
+          <w:ilvl w:val="1"/>
+          <w:numId w:val="6"/>
+        </w:numPr>
+        <w:spacing w:before="100" w:beforeAutospacing="1" w:after="100" w:afterAutospacing="1" w:line="240" w:lineRule="auto"/>
+        <w:rPr>
+          <w:rFonts w:ascii="Times New Roman" w:eastAsia="Times New Roman" w:hAnsi="Times New Roman" w:cs="Times New Roman"/>
+          <w:sz w:val="24"/>
+          <w:szCs w:val="24"/>
+        </w:rPr>
+      </w:pPr>
+      <w:r>
+        <w:rPr>
+          <w:rFonts w:ascii="Times New Roman" w:eastAsia="Times New Roman" w:hAnsi="Times New Roman" w:cs="Times New Roman"/>
+          <w:b/>
+          <w:bCs/>
+          <w:sz w:val="24"/>
+          <w:szCs w:val="24"/>
+        </w:rPr>
+        <w:t>Correct load + SD-tags</w:t>
+      </w:r>
+      <w:r>
+        <w:rPr>
+          <w:rFonts w:ascii="Times New Roman" w:eastAsia="Times New Roman" w:hAnsi="Times New Roman" w:cs="Times New Roman"/>
+          <w:sz w:val="24"/>
+          <w:szCs w:val="24"/>
+        </w:rPr>
+        <w:t>: Tags that match both load and SD-TAGs.</w:t>
+      </w:r>
+    </w:p>
+    <w:p>
+      <w:pPr>
+        <w:numPr>
+          <w:ilvl w:val="1"/>
+          <w:numId w:val="6"/>
+        </w:numPr>
+        <w:spacing w:before="100" w:beforeAutospacing="1" w:after="100" w:afterAutospacing="1" w:line="240" w:lineRule="auto"/>
+        <w:rPr>
+          <w:rFonts w:ascii="Times New Roman" w:eastAsia="Times New Roman" w:hAnsi="Times New Roman" w:cs="Times New Roman"/>
+          <w:sz w:val="24"/>
+          <w:szCs w:val="24"/>
+        </w:rPr>
+      </w:pPr>
+      <w:r>
+        <w:rPr>
+          <w:rFonts w:ascii="Times New Roman" w:eastAsia="Times New Roman" w:hAnsi="Times New Roman" w:cs="Times New Roman"/>
+          <w:b/>
+          <w:bCs/>
+          <w:sz w:val="24"/>
+          <w:szCs w:val="24"/>
+        </w:rPr>
+        <w:t>Possible to fill SD-tags</w:t>
+      </w:r>
+      <w:r>
+        <w:rPr>
+          <w:rFonts w:ascii="Times New Roman" w:eastAsia="Times New Roman" w:hAnsi="Times New Roman" w:cs="Times New Roman"/>
+          <w:sz w:val="24"/>
+          <w:szCs w:val="24"/>
+        </w:rPr>
+        <w:t>: Tags that are ready to be filled based on the Excel data.</w:t>
+      </w:r>
+    </w:p>
+    <w:p>
+      <w:pPr>
+        <w:numPr>
+          <w:ilvl w:val="1"/>
+          <w:numId w:val="6"/>
+        </w:numPr>
+        <w:spacing w:before="100" w:beforeAutospacing="1" w:after="100" w:afterAutospacing="1" w:line="240" w:lineRule="auto"/>
+        <w:rPr>
+          <w:rFonts w:ascii="Times New Roman" w:eastAsia="Times New Roman" w:hAnsi="Times New Roman" w:cs="Times New Roman"/>
+          <w:sz w:val="24"/>
+          <w:szCs w:val="24"/>
+        </w:rPr>
+      </w:pPr>
+      <w:r>
+        <w:rPr>
+          <w:rFonts w:ascii="Times New Roman" w:eastAsia="Times New Roman" w:hAnsi="Times New Roman" w:cs="Times New Roman"/>
+          <w:b/>
+          <w:bCs/>
+          <w:sz w:val="24"/>
+          <w:szCs w:val="24"/>
+        </w:rPr>
+        <w:t>Waiting for load tags</w:t>
+      </w:r>
+      <w:r>
+        <w:rPr>
+          <w:rFonts w:ascii="Times New Roman" w:eastAsia="Times New Roman" w:hAnsi="Times New Roman" w:cs="Times New Roman"/>
+          <w:sz w:val="24"/>
+          <w:szCs w:val="24"/>
+        </w:rPr>
+        <w:t>: Any load tags missing from the AutoCAD drawing.</w:t>
+      </w:r>
+    </w:p>
+    <w:p>
+      <w:pPr>
+        <w:numPr>
+          <w:ilvl w:val="1"/>
+          <w:numId w:val="6"/>
+        </w:numPr>
+        <w:spacing w:before="100" w:beforeAutospacing="1" w:after="100" w:afterAutospacing="1" w:line="240" w:lineRule="auto"/>
+        <w:rPr>
+          <w:rFonts w:ascii="Times New Roman" w:eastAsia="Times New Roman" w:hAnsi="Times New Roman" w:cs="Times New Roman"/>
+          <w:sz w:val="24"/>
+          <w:szCs w:val="24"/>
+        </w:rPr>
+      </w:pPr>
+      <w:r>
+        <w:rPr>
+          <w:rFonts w:ascii="Times New Roman" w:eastAsia="Times New Roman" w:hAnsi="Times New Roman" w:cs="Times New Roman"/>
+          <w:b/>
+          <w:bCs/>
+          <w:sz w:val="24"/>
+          <w:szCs w:val="24"/>
+        </w:rPr>
+        <w:t>Waiting for SD-tags</w:t>
+      </w:r>
+      <w:r>
+        <w:rPr>
+          <w:rFonts w:ascii="Times New Roman" w:eastAsia="Times New Roman" w:hAnsi="Times New Roman" w:cs="Times New Roman"/>
+          <w:sz w:val="24"/>
+          <w:szCs w:val="24"/>
+        </w:rPr>
+        <w:t>: SD-TAGs that were expected but not found in the Excel file.</w:t>
+      </w:r>
+    </w:p>
+    <w:p>
+      <w:pPr>
+        <w:numPr>
+          <w:ilvl w:val="1"/>
+          <w:numId w:val="6"/>
+        </w:numPr>
+        <w:spacing w:before="100" w:beforeAutospacing="1" w:after="100" w:afterAutospacing="1" w:line="240" w:lineRule="auto"/>
+        <w:rPr>
+          <w:rFonts w:ascii="Times New Roman" w:eastAsia="Times New Roman" w:hAnsi="Times New Roman" w:cs="Times New Roman"/>
+          <w:sz w:val="24"/>
+          <w:szCs w:val="24"/>
+        </w:rPr>
+      </w:pPr>
+      <w:r>
+        <w:rPr>
+          <w:rFonts w:ascii="Times New Roman" w:eastAsia="Times New Roman" w:hAnsi="Times New Roman" w:cs="Times New Roman"/>
+          <w:b/>
+          <w:bCs/>
+          <w:sz w:val="24"/>
+          <w:szCs w:val="24"/>
+        </w:rPr>
+        <w:t>Wrong load tags</w:t>
+      </w:r>
+      <w:r>
+        <w:rPr>
+          <w:rFonts w:ascii="Times New Roman" w:eastAsia="Times New Roman" w:hAnsi="Times New Roman" w:cs="Times New Roman"/>
+          <w:sz w:val="24"/>
+          <w:szCs w:val="24"/>
+        </w:rPr>
+        <w:t>: Tags that don’t match or contain errors.</w:t>
+      </w:r>
+    </w:p>
+    <w:p>
+      <w:pPr>
+        <w:pStyle w:val="NormalWeb"/>
+        <w:ind w:left="720"/>
+      </w:pPr>
+      <w:r>
+        <w:drawing>
+          <wp:inline distT="0" distB="0" distL="0" distR="0" wp14:anchorId="34C660B9" wp14:editId="397969AE">
+            <wp:extent cx="5630061" cy="1867161"/>
+            <wp:effectExtent l="0" t="0" r="0" b="0"/>
+            <wp:docPr id="4" name="Picture 4"/>
+            <wp:cNvGraphicFramePr>
+              <a:graphicFrameLocks xmlns:a="http://schemas.openxmlformats.org/drawingml/2006/main" noChangeAspect="1"/>
+            </wp:cNvGraphicFramePr>
+            <a:graphic xmlns:a="http://schemas.openxmlformats.org/drawingml/2006/main">
+              <a:graphicData uri="http://schemas.openxmlformats.org/drawingml/2006/picture">
+                <pic:pic xmlns:pic="http://schemas.openxmlformats.org/drawingml/2006/picture">
+                  <pic:nvPicPr>
+                    <pic:cNvPr id="1" name=""/>
+                    <pic:cNvPicPr/>
+                  </pic:nvPicPr>
+                  <pic:blipFill>
+                    <a:blip r:embed="rId11"/>
+                    <a:stretch>
+                      <a:fillRect/>
+                    </a:stretch>
+                  </pic:blipFill>
+                  <pic:spPr>
+                    <a:xfrm>
+                      <a:off x="0" y="0"/>
+                      <a:ext cx="5630061" cy="1867161"/>
+                    </a:xfrm>
+                    <a:prstGeom prst="rect">
+                      <a:avLst/>
+                    </a:prstGeom>
+                  </pic:spPr>
+                </pic:pic>
+              </a:graphicData>
+            </a:graphic>
+          </wp:inline>
+        </w:drawing>
+      </w:r>
+    </w:p>
+    <w:p>
+      <w:pPr>
+        <w:pStyle w:val="Heading3"/>
+      </w:pPr>
+      <w:r>
+        <w:rPr>
+          <w:rStyle w:val="Strong"/>
+          <w:b/>
+          <w:bCs/>
+        </w:rPr>
+        <w:lastRenderedPageBreak/>
+        <w:t>Step 3: Fill the Tags</w:t>
+      </w:r>
+    </w:p>
+    <w:p>
+      <w:pPr>
+        <w:pStyle w:val="NormalWeb"/>
+        <w:numPr>
+          <w:ilvl w:val="0"/>
+          <w:numId w:val="7"/>
+        </w:numPr>
+      </w:pPr>
+      <w:r>
+        <w:rPr>
+          <w:rStyle w:val="Strong"/>
+          <w:b w:val="0"/>
+          <w:bCs w:val="0"/>
+        </w:rPr>
+        <w:drawing>
+          <wp:anchor distT="0" distB="0" distL="114300" distR="114300" simplePos="0" relativeHeight="251663360" behindDoc="1" locked="0" layoutInCell="1" allowOverlap="1" wp14:anchorId="26BE3A24" wp14:editId="7808595A">
+            <wp:simplePos x="0" y="0"/>
+            <wp:positionH relativeFrom="column">
+              <wp:posOffset>3504565</wp:posOffset>
+            </wp:positionH>
+            <wp:positionV relativeFrom="paragraph">
+              <wp:posOffset>758825</wp:posOffset>
+            </wp:positionV>
+            <wp:extent cx="3094913" cy="1524920"/>
+            <wp:effectExtent l="0" t="0" r="0" b="0"/>
+            <wp:wrapNone/>
+            <wp:docPr id="6" name="Picture 6"/>
+            <wp:cNvGraphicFramePr>
+              <a:graphicFrameLocks xmlns:a="http://schemas.openxmlformats.org/drawingml/2006/main" noChangeAspect="1"/>
+            </wp:cNvGraphicFramePr>
+            <a:graphic xmlns:a="http://schemas.openxmlformats.org/drawingml/2006/main">
+              <a:graphicData uri="http://schemas.openxmlformats.org/drawingml/2006/picture">
+                <pic:pic xmlns:pic="http://schemas.openxmlformats.org/drawingml/2006/picture">
+                  <pic:nvPicPr>
+                    <pic:cNvPr id="1" name=""/>
+                    <pic:cNvPicPr/>
+                  </pic:nvPicPr>
+                  <pic:blipFill>
+                    <a:blip r:embed="rId12">
+                      <a:extLst>
+                        <a:ext uri="{28A0092B-C50C-407E-A947-70E740481C1C}">
+                          <a14:useLocalDpi xmlns:a14="http://schemas.microsoft.com/office/drawing/2010/main" val="0"/>
+                        </a:ext>
+                      </a:extLst>
+                    </a:blip>
+                    <a:stretch>
+                      <a:fillRect/>
+                    </a:stretch>
+                  </pic:blipFill>
+                  <pic:spPr>
+                    <a:xfrm>
+                      <a:off x="0" y="0"/>
+                      <a:ext cx="3094913" cy="1524920"/>
+                    </a:xfrm>
+                    <a:prstGeom prst="rect">
+                      <a:avLst/>
+                    </a:prstGeom>
+                  </pic:spPr>
+                </pic:pic>
+              </a:graphicData>
+            </a:graphic>
+            <wp14:sizeRelH relativeFrom="margin">
+              <wp14:pctWidth>0</wp14:pctWidth>
+            </wp14:sizeRelH>
+            <wp14:sizeRelV relativeFrom="margin">
+              <wp14:pctHeight>0</wp14:pctHeight>
+            </wp14:sizeRelV>
+          </wp:anchor>
+        </w:drawing>
+      </w:r>
+      <w:r>
+        <w:rPr>
+          <w:rStyle w:val="Strong"/>
+        </w:rPr>
+        <w:t>Enable the Fill Tags Feature</w:t>
+      </w:r>
+      <w:r>
+        <w:br/>
+        <w:t xml:space="preserve">The </w:t>
+      </w:r>
+      <w:r>
+        <w:rPr>
+          <w:rStyle w:val="Strong"/>
+        </w:rPr>
+        <w:t>Fill tags</w:t>
+      </w:r>
+      <w:r>
+        <w:t xml:space="preserve"> button will only be enabled after you have successfully checked the tags. Once it's available, click the </w:t>
+      </w:r>
+      <w:r>
+        <w:rPr>
+          <w:rStyle w:val="Strong"/>
+        </w:rPr>
+        <w:t>Fill tags</w:t>
+      </w:r>
+      <w:r>
+        <w:t xml:space="preserve"> button to automatically fill in the SD-TAGs in your AutoCAD drawing</w:t>
+      </w:r>
+      <w:r>
+        <w:t xml:space="preserve"> and answer “Yes” in the “Confirmation” window</w:t>
+      </w:r>
+      <w:r>
+        <w:t>.</w:t>
+      </w:r>
+    </w:p>
+    <w:p>
+      <w:pPr>
+        <w:pStyle w:val="NormalWeb"/>
+        <w:ind w:left="720"/>
+        <w:rPr>
+          <w:rStyle w:val="Strong"/>
+          <w:b w:val="0"/>
+          <w:bCs w:val="0"/>
+        </w:rPr>
+      </w:pPr>
+      <w:r>
+        <w:rPr>
+          <w:rStyle w:val="Emphasis"/>
+        </w:rPr>
+        <w:drawing>
+          <wp:anchor distT="0" distB="0" distL="114300" distR="114300" simplePos="0" relativeHeight="251662336" behindDoc="1" locked="0" layoutInCell="1" allowOverlap="1" wp14:anchorId="22CBA1B0" wp14:editId="166F6B1F">
+            <wp:simplePos x="0" y="0"/>
+            <wp:positionH relativeFrom="margin">
+              <wp:posOffset>504825</wp:posOffset>
+            </wp:positionH>
+            <wp:positionV relativeFrom="paragraph">
+              <wp:posOffset>13335</wp:posOffset>
+            </wp:positionV>
+            <wp:extent cx="2295845" cy="905001"/>
+            <wp:effectExtent l="0" t="0" r="9525" b="9525"/>
+            <wp:wrapNone/>
+            <wp:docPr id="5" name="Picture 5"/>
+            <wp:cNvGraphicFramePr>
+              <a:graphicFrameLocks xmlns:a="http://schemas.openxmlformats.org/drawingml/2006/main" noChangeAspect="1"/>
+            </wp:cNvGraphicFramePr>
+            <a:graphic xmlns:a="http://schemas.openxmlformats.org/drawingml/2006/main">
+              <a:graphicData uri="http://schemas.openxmlformats.org/drawingml/2006/picture">
+                <pic:pic xmlns:pic="http://schemas.openxmlformats.org/drawingml/2006/picture">
+                  <pic:nvPicPr>
+                    <pic:cNvPr id="1" name=""/>
+                    <pic:cNvPicPr/>
+                  </pic:nvPicPr>
+                  <pic:blipFill>
+                    <a:blip r:embed="rId13">
+                      <a:extLst>
+                        <a:ext uri="{28A0092B-C50C-407E-A947-70E740481C1C}">
+                          <a14:useLocalDpi xmlns:a14="http://schemas.microsoft.com/office/drawing/2010/main" val="0"/>
+                        </a:ext>
+                      </a:extLst>
+                    </a:blip>
+                    <a:stretch>
+                      <a:fillRect/>
+                    </a:stretch>
+                  </pic:blipFill>
+                  <pic:spPr>
+                    <a:xfrm>
+                      <a:off x="0" y="0"/>
+                      <a:ext cx="2295845" cy="905001"/>
+                    </a:xfrm>
+                    <a:prstGeom prst="rect">
+                      <a:avLst/>
+                    </a:prstGeom>
+                  </pic:spPr>
+                </pic:pic>
+              </a:graphicData>
+            </a:graphic>
+          </wp:anchor>
+        </w:drawing>
+      </w:r>
+    </w:p>
+    <w:p>
+      <w:pPr>
+        <w:pStyle w:val="NormalWeb"/>
+        <w:ind w:left="720"/>
+        <w:rPr>
+          <w:rStyle w:val="Strong"/>
+          <w:b w:val="0"/>
+          <w:bCs w:val="0"/>
+        </w:rPr>
+      </w:pPr>
+    </w:p>
+    <w:p>
+      <w:pPr>
+        <w:pStyle w:val="NormalWeb"/>
+        <w:ind w:left="720"/>
+        <w:rPr>
+          <w:rStyle w:val="Strong"/>
+          <w:b w:val="0"/>
+          <w:bCs w:val="0"/>
+        </w:rPr>
+      </w:pPr>
+    </w:p>
+    <w:p>
+      <w:pPr>
+        <w:pStyle w:val="NormalWeb"/>
+        <w:ind w:left="720"/>
+        <w:rPr>
+          <w:rStyle w:val="Strong"/>
+          <w:b w:val="0"/>
+          <w:bCs w:val="0"/>
+        </w:rPr>
+      </w:pPr>
+    </w:p>
+    <w:p>
+      <w:pPr>
+        <w:pStyle w:val="NormalWeb"/>
+        <w:numPr>
+          <w:ilvl w:val="0"/>
+          <w:numId w:val="7"/>
+        </w:numPr>
+      </w:pPr>
+      <w:r>
+        <w:rPr>
+          <w:rStyle w:val="Strong"/>
+        </w:rPr>
+        <w:t>Optional: Mark Changed Tags</w:t>
+      </w:r>
+      <w:r>
+        <w:br/>
+      </w:r>
+      <w:r>
+        <w:t>Please be aware that b</w:t>
+      </w:r>
+      <w:r>
+        <w:t xml:space="preserve">y default, the checkbox </w:t>
+      </w:r>
+      <w:r>
+        <w:br/>
+      </w:r>
+      <w:r>
+        <w:rPr>
+          <w:b/>
+          <w:bCs/>
+        </w:rPr>
+        <w:t>“</w:t>
+      </w:r>
+      <w:r>
+        <w:rPr>
+          <w:rStyle w:val="Strong"/>
+        </w:rPr>
+        <w:t>Draw a marker on changed tags</w:t>
+      </w:r>
+      <w:r>
+        <w:rPr>
+          <w:rStyle w:val="Strong"/>
+        </w:rPr>
+        <w:t>”</w:t>
+      </w:r>
+      <w:r>
+        <w:rPr>
+          <w:rStyle w:val="Strong"/>
+        </w:rPr>
+        <w:br/>
+      </w:r>
+      <w:r>
+        <w:t xml:space="preserve"> is selected. This will place a marker </w:t>
+      </w:r>
+      <w:r>
+        <w:t>(Circle with cyan color)</w:t>
+      </w:r>
+      <w:r>
+        <w:br/>
+      </w:r>
+      <w:r>
+        <w:t xml:space="preserve">next to any </w:t>
+      </w:r>
+      <w:r>
+        <w:t>updated or modified tags</w:t>
+      </w:r>
+      <w:r>
+        <w:t xml:space="preserve"> in the drawing.</w:t>
+      </w:r>
+    </w:p>
+    <w:p>
+      <w:pPr>
+        <w:spacing w:before="100" w:beforeAutospacing="1" w:after="100" w:afterAutospacing="1" w:line="240" w:lineRule="auto"/>
+        <w:rPr>
+          <w:rFonts w:ascii="Times New Roman" w:eastAsia="Times New Roman" w:hAnsi="Times New Roman" w:cs="Times New Roman"/>
+          <w:sz w:val="24"/>
+          <w:szCs w:val="24"/>
+        </w:rPr>
+      </w:pPr>
+      <w:r>
+        <w:rPr>
+          <w:rFonts w:ascii="Times New Roman" w:eastAsia="Times New Roman" w:hAnsi="Times New Roman" w:cs="Times New Roman"/>
+          <w:sz w:val="24"/>
+          <w:szCs w:val="24"/>
+        </w:rPr>
+        <w:drawing>
+          <wp:anchor distT="0" distB="0" distL="114300" distR="114300" simplePos="0" relativeHeight="251664384" behindDoc="1" locked="0" layoutInCell="1" allowOverlap="1" wp14:anchorId="0FBE8881" wp14:editId="1FFE7B0A">
+            <wp:simplePos x="0" y="0"/>
+            <wp:positionH relativeFrom="column">
+              <wp:posOffset>333375</wp:posOffset>
+            </wp:positionH>
+            <wp:positionV relativeFrom="paragraph">
+              <wp:posOffset>13970</wp:posOffset>
+            </wp:positionV>
+            <wp:extent cx="3095625" cy="890451"/>
+            <wp:effectExtent l="0" t="0" r="0" b="5080"/>
+            <wp:wrapNone/>
+            <wp:docPr id="7" name="Picture 7"/>
+            <wp:cNvGraphicFramePr>
+              <a:graphicFrameLocks xmlns:a="http://schemas.openxmlformats.org/drawingml/2006/main" noChangeAspect="1"/>
+            </wp:cNvGraphicFramePr>
+            <a:graphic xmlns:a="http://schemas.openxmlformats.org/drawingml/2006/main">
+              <a:graphicData uri="http://schemas.openxmlformats.org/drawingml/2006/picture">
+                <pic:pic xmlns:pic="http://schemas.openxmlformats.org/drawingml/2006/picture">
+                  <pic:nvPicPr>
+                    <pic:cNvPr id="1" name=""/>
+                    <pic:cNvPicPr/>
+                  </pic:nvPicPr>
+                  <pic:blipFill>
+                    <a:blip r:embed="rId14">
+                      <a:extLst>
+                        <a:ext uri="{28A0092B-C50C-407E-A947-70E740481C1C}">
+                          <a14:useLocalDpi xmlns:a14="http://schemas.microsoft.com/office/drawing/2010/main" val="0"/>
+                        </a:ext>
+                      </a:extLst>
+                    </a:blip>
+                    <a:stretch>
+                      <a:fillRect/>
+                    </a:stretch>
+                  </pic:blipFill>
+                  <pic:spPr>
+                    <a:xfrm>
+                      <a:off x="0" y="0"/>
+                      <a:ext cx="3095625" cy="890451"/>
+                    </a:xfrm>
+                    <a:prstGeom prst="rect">
+                      <a:avLst/>
+                    </a:prstGeom>
+                  </pic:spPr>
+                </pic:pic>
+              </a:graphicData>
+            </a:graphic>
+          </wp:anchor>
+        </w:drawing>
       </w:r>
     </w:p>
     <w:p/>
+    <w:p/>
+    <w:p/>
+    <w:p>
+      <w:pPr>
+        <w:pStyle w:val="Heading3"/>
+      </w:pPr>
+      <w:r>
+        <w:rPr>
+          <w:rStyle w:val="Strong"/>
+          <w:b/>
+          <w:bCs/>
+        </w:rPr>
+        <w:t>Step 4: Export the Report to Excel</w:t>
+      </w:r>
+    </w:p>
+    <w:p>
+      <w:pPr>
+        <w:pStyle w:val="NormalWeb"/>
+        <w:numPr>
+          <w:ilvl w:val="0"/>
+          <w:numId w:val="8"/>
+        </w:numPr>
+      </w:pPr>
+      <w:r>
+        <w:drawing>
+          <wp:anchor distT="0" distB="0" distL="114300" distR="114300" simplePos="0" relativeHeight="251666432" behindDoc="1" locked="0" layoutInCell="1" allowOverlap="1" wp14:anchorId="71F4B92C" wp14:editId="4CF84360">
+            <wp:simplePos x="0" y="0"/>
+            <wp:positionH relativeFrom="column">
+              <wp:posOffset>2686050</wp:posOffset>
+            </wp:positionH>
+            <wp:positionV relativeFrom="paragraph">
+              <wp:posOffset>657860</wp:posOffset>
+            </wp:positionV>
+            <wp:extent cx="3295650" cy="2491974"/>
+            <wp:effectExtent l="0" t="0" r="0" b="3810"/>
+            <wp:wrapNone/>
+            <wp:docPr id="9" name="Picture 9"/>
+            <wp:cNvGraphicFramePr>
+              <a:graphicFrameLocks xmlns:a="http://schemas.openxmlformats.org/drawingml/2006/main" noChangeAspect="1"/>
+            </wp:cNvGraphicFramePr>
+            <a:graphic xmlns:a="http://schemas.openxmlformats.org/drawingml/2006/main">
+              <a:graphicData uri="http://schemas.openxmlformats.org/drawingml/2006/picture">
+                <pic:pic xmlns:pic="http://schemas.openxmlformats.org/drawingml/2006/picture">
+                  <pic:nvPicPr>
+                    <pic:cNvPr id="1" name=""/>
+                    <pic:cNvPicPr/>
+                  </pic:nvPicPr>
+                  <pic:blipFill>
+                    <a:blip r:embed="rId15">
+                      <a:extLst>
+                        <a:ext uri="{28A0092B-C50C-407E-A947-70E740481C1C}">
+                          <a14:useLocalDpi xmlns:a14="http://schemas.microsoft.com/office/drawing/2010/main" val="0"/>
+                        </a:ext>
+                      </a:extLst>
+                    </a:blip>
+                    <a:stretch>
+                      <a:fillRect/>
+                    </a:stretch>
+                  </pic:blipFill>
+                  <pic:spPr>
+                    <a:xfrm>
+                      <a:off x="0" y="0"/>
+                      <a:ext cx="3295650" cy="2491974"/>
+                    </a:xfrm>
+                    <a:prstGeom prst="rect">
+                      <a:avLst/>
+                    </a:prstGeom>
+                  </pic:spPr>
+                </pic:pic>
+              </a:graphicData>
+            </a:graphic>
+            <wp14:sizeRelH relativeFrom="margin">
+              <wp14:pctWidth>0</wp14:pctWidth>
+            </wp14:sizeRelH>
+            <wp14:sizeRelV relativeFrom="margin">
+              <wp14:pctHeight>0</wp14:pctHeight>
+            </wp14:sizeRelV>
+          </wp:anchor>
+        </w:drawing>
+      </w:r>
+      <w:r>
+        <w:rPr>
+          <w:rStyle w:val="Strong"/>
+        </w:rPr>
+        <w:t>Export the Report</w:t>
+      </w:r>
+      <w:r>
+        <w:br/>
+        <w:t>After</w:t>
+      </w:r>
+      <w:r>
+        <w:t xml:space="preserve"> checking or</w:t>
+      </w:r>
+      <w:r>
+        <w:t xml:space="preserve"> filling tags,</w:t>
+      </w:r>
+      <w:r>
+        <w:t xml:space="preserve"> the button</w:t>
+      </w:r>
+      <w:r>
+        <w:t xml:space="preserve"> </w:t>
+      </w:r>
+      <w:r>
+        <w:rPr>
+          <w:b/>
+          <w:bCs/>
+        </w:rPr>
+        <w:t>“</w:t>
+      </w:r>
+      <w:r>
+        <w:rPr>
+          <w:rStyle w:val="Strong"/>
+        </w:rPr>
+        <w:t>Export to .xlsx”</w:t>
+      </w:r>
+      <w:r>
+        <w:rPr>
+          <w:rStyle w:val="Strong"/>
+        </w:rPr>
+        <w:t xml:space="preserve"> </w:t>
+      </w:r>
+      <w:r>
+        <w:rPr>
+          <w:rStyle w:val="Strong"/>
+          <w:b w:val="0"/>
+          <w:bCs w:val="0"/>
+        </w:rPr>
+        <w:t>becomes available.</w:t>
+      </w:r>
+      <w:r>
+        <w:t xml:space="preserve"> C</w:t>
+      </w:r>
+      <w:r>
+        <w:t xml:space="preserve">lick </w:t>
+      </w:r>
+      <w:proofErr w:type="gramStart"/>
+      <w:r>
+        <w:t>the  button</w:t>
+      </w:r>
+      <w:proofErr w:type="gramEnd"/>
+      <w:r>
+        <w:t xml:space="preserve"> to generate a report in Excel format.</w:t>
+      </w:r>
+      <w:r>
+        <w:t xml:space="preserve"> </w:t>
+      </w:r>
+      <w:r>
+        <w:t>This report will summarize the results of the tag verification</w:t>
+      </w:r>
+      <w:r>
+        <w:t xml:space="preserve"> or filling</w:t>
+      </w:r>
+      <w:r>
+        <w:t xml:space="preserve"> process.</w:t>
+      </w:r>
+    </w:p>
+    <w:p>
+      <w:r>
+        <w:drawing>
+          <wp:anchor distT="0" distB="0" distL="114300" distR="114300" simplePos="0" relativeHeight="251665408" behindDoc="1" locked="0" layoutInCell="1" allowOverlap="1" wp14:anchorId="34DC5063" wp14:editId="2530151F">
+            <wp:simplePos x="0" y="0"/>
+            <wp:positionH relativeFrom="column">
+              <wp:posOffset>561975</wp:posOffset>
+            </wp:positionH>
+            <wp:positionV relativeFrom="paragraph">
+              <wp:posOffset>1270</wp:posOffset>
+            </wp:positionV>
+            <wp:extent cx="1724266" cy="571580"/>
+            <wp:effectExtent l="0" t="0" r="9525" b="0"/>
+            <wp:wrapNone/>
+            <wp:docPr id="8" name="Picture 8"/>
+            <wp:cNvGraphicFramePr>
+              <a:graphicFrameLocks xmlns:a="http://schemas.openxmlformats.org/drawingml/2006/main" noChangeAspect="1"/>
+            </wp:cNvGraphicFramePr>
+            <a:graphic xmlns:a="http://schemas.openxmlformats.org/drawingml/2006/main">
+              <a:graphicData uri="http://schemas.openxmlformats.org/drawingml/2006/picture">
+                <pic:pic xmlns:pic="http://schemas.openxmlformats.org/drawingml/2006/picture">
+                  <pic:nvPicPr>
+                    <pic:cNvPr id="1" name=""/>
+                    <pic:cNvPicPr/>
+                  </pic:nvPicPr>
+                  <pic:blipFill>
+                    <a:blip r:embed="rId16">
+                      <a:extLst>
+                        <a:ext uri="{28A0092B-C50C-407E-A947-70E740481C1C}">
+                          <a14:useLocalDpi xmlns:a14="http://schemas.microsoft.com/office/drawing/2010/main" val="0"/>
+                        </a:ext>
+                      </a:extLst>
+                    </a:blip>
+                    <a:stretch>
+                      <a:fillRect/>
+                    </a:stretch>
+                  </pic:blipFill>
+                  <pic:spPr>
+                    <a:xfrm>
+                      <a:off x="0" y="0"/>
+                      <a:ext cx="1724266" cy="571580"/>
+                    </a:xfrm>
+                    <a:prstGeom prst="rect">
+                      <a:avLst/>
+                    </a:prstGeom>
+                  </pic:spPr>
+                </pic:pic>
+              </a:graphicData>
+            </a:graphic>
+          </wp:anchor>
+        </w:drawing>
+      </w:r>
+    </w:p>
+    <w:p/>
+    <w:p/>
+    <w:p/>
+    <w:p>
+      <w:pPr>
+        <w:jc w:val="center"/>
+      </w:pPr>
+    </w:p>
+    <w:p>
+      <w:pPr>
+        <w:jc w:val="center"/>
+      </w:pPr>
+    </w:p>
+    <w:p>
+      <w:pPr>
+        <w:jc w:val="center"/>
+      </w:pPr>
+    </w:p>
+    <w:p>
+      <w:pPr>
+        <w:pStyle w:val="Heading3"/>
+      </w:pPr>
+      <w:r>
+        <w:rPr>
+          <w:rStyle w:val="Strong"/>
+          <w:b/>
+          <w:bCs/>
+        </w:rPr>
+        <w:lastRenderedPageBreak/>
+        <w:t>Troubleshooting</w:t>
+      </w:r>
+    </w:p>
+    <w:p>
+      <w:pPr>
+        <w:numPr>
+          <w:ilvl w:val="0"/>
+          <w:numId w:val="9"/>
+        </w:numPr>
+        <w:spacing w:before="100" w:beforeAutospacing="1" w:after="100" w:afterAutospacing="1" w:line="240" w:lineRule="auto"/>
+      </w:pPr>
+      <w:r>
+        <w:rPr>
+          <w:rStyle w:val="Strong"/>
+        </w:rPr>
+        <w:t>If the AutoCAD drawing doesn't load</w:t>
+      </w:r>
+      <w:r>
+        <w:t xml:space="preserve">: Ensure that AutoCAD is </w:t>
+      </w:r>
+      <w:proofErr w:type="gramStart"/>
+      <w:r>
+        <w:t>open</w:t>
+      </w:r>
+      <w:proofErr w:type="gramEnd"/>
+      <w:r>
+        <w:t xml:space="preserve"> and the correct drawing file is selected.</w:t>
+      </w:r>
+    </w:p>
+    <w:p>
+      <w:pPr>
+        <w:numPr>
+          <w:ilvl w:val="0"/>
+          <w:numId w:val="9"/>
+        </w:numPr>
+        <w:spacing w:before="100" w:beforeAutospacing="1" w:after="100" w:afterAutospacing="1" w:line="240" w:lineRule="auto"/>
+      </w:pPr>
+      <w:r>
+        <w:rPr>
+          <w:rStyle w:val="Strong"/>
+        </w:rPr>
+        <w:t>If the Excel file is not recognized</w:t>
+      </w:r>
+      <w:r>
+        <w:t>: Verify that the file is properly structured and includes the correct SD-TAG data.</w:t>
+      </w:r>
+    </w:p>
+    <w:p>
+      <w:pPr>
+        <w:numPr>
+          <w:ilvl w:val="0"/>
+          <w:numId w:val="9"/>
+        </w:numPr>
+        <w:spacing w:before="100" w:beforeAutospacing="1" w:after="100" w:afterAutospacing="1" w:line="240" w:lineRule="auto"/>
+      </w:pPr>
+      <w:r>
+        <w:rPr>
+          <w:rStyle w:val="Strong"/>
+        </w:rPr>
+        <w:t>If blocks are not found</w:t>
+      </w:r>
+      <w:r>
+        <w:t>: Ensure that the block names and attributes in the AutoCAD drawing match the ones in the Excel file.</w:t>
+      </w:r>
+    </w:p>
+    <w:p>
+      <w:pPr>
+        <w:pStyle w:val="Heading3"/>
+      </w:pPr>
+      <w:r>
+        <w:rPr>
+          <w:rStyle w:val="Strong"/>
+          <w:b/>
+          <w:bCs/>
+        </w:rPr>
+        <w:t>Support</w:t>
+      </w:r>
+    </w:p>
+    <w:p>
+      <w:pPr>
+        <w:pStyle w:val="NormalWeb"/>
+      </w:pPr>
+      <w:r>
+        <w:t xml:space="preserve">For any issues or questions regarding the Pipe Support Verifier application, please contact our support team at </w:t>
+      </w:r>
+      <w:r>
+        <w:rPr>
+          <w:rStyle w:val="Strong"/>
+        </w:rPr>
+        <w:t>ivanignatenko</w:t>
+      </w:r>
+      <w:r>
+        <w:rPr>
+          <w:rStyle w:val="Strong"/>
+        </w:rPr>
+        <w:t>@</w:t>
+      </w:r>
+      <w:r>
+        <w:rPr>
+          <w:rStyle w:val="Strong"/>
+        </w:rPr>
+        <w:t>uccenvironmental</w:t>
+      </w:r>
+      <w:r>
+        <w:rPr>
+          <w:rStyle w:val="Strong"/>
+        </w:rPr>
+        <w:t>.com</w:t>
+      </w:r>
+      <w:r>
+        <w:t>.</w:t>
+      </w:r>
+    </w:p>
+    <w:p>
+      <w:pPr>
+        <w:spacing w:before="100" w:beforeAutospacing="1" w:after="100" w:afterAutospacing="1" w:line="240" w:lineRule="auto"/>
+      </w:pPr>
+    </w:p>
+    <w:p/>
+    <w:p>
+      <w:pPr>
+        <w:jc w:val="center"/>
+      </w:pPr>
+    </w:p>
+    <w:p>
+      <w:pPr>
+        <w:jc w:val="center"/>
+      </w:pPr>
+    </w:p>
     <w:sectPr>
       <w:pgSz w:w="12240" w:h="15840"/>
       <w:pgMar w:top="1440" w:right="1440" w:bottom="1440" w:left="1440" w:header="720" w:footer="720" w:gutter="0"/>
@@ -344,9 +1828,172 @@
 </w:document>
 </file>
 
+<file path=word/endnotes.xml><?xml version="1.0" encoding="utf-8"?>
+<w:endnotes xmlns:wpc="http://schemas.microsoft.com/office/word/2010/wordprocessingCanvas" xmlns:cx="http://schemas.microsoft.com/office/drawing/2014/chartex" xmlns:cx1="http://schemas.microsoft.com/office/drawing/2015/9/8/chartex" xmlns:cx2="http://schemas.microsoft.com/office/drawing/2015/10/21/chartex" xmlns:cx3="http://schemas.microsoft.com/office/drawing/2016/5/9/chartex" xmlns:cx4="http://schemas.microsoft.com/office/drawing/2016/5/10/chartex" xmlns:cx5="http://schemas.microsoft.com/office/drawing/2016/5/11/chartex" xmlns:cx6="http://schemas.microsoft.com/office/drawing/2016/5/12/chartex" xmlns:cx7="http://schemas.microsoft.com/office/drawing/2016/5/13/chartex" xmlns:cx8="http://schemas.microsoft.com/office/drawing/2016/5/14/chartex" xmlns:mc="http://schemas.openxmlformats.org/markup-compatibility/2006" xmlns:aink="http://schemas.microsoft.com/office/drawing/2016/ink" xmlns:am3d="http://schemas.microsoft.com/office/drawing/2017/model3d" xmlns:o="urn:schemas-microsoft-com:office:office" xmlns:r="http://schemas.openxmlformats.org/officeDocument/2006/relationships" xmlns:m="http://schemas.openxmlformats.org/officeDocument/2006/math" xmlns:v="urn:schemas-microsoft-com:vml" xmlns:wp14="http://schemas.microsoft.com/office/word/2010/wordprocessingDrawing" xmlns:wp="http://schemas.openxmlformats.org/drawingml/2006/wordprocessingDrawing" xmlns:w10="urn:schemas-microsoft-com:office:word" xmlns:w="http://schemas.openxmlformats.org/wordprocessingml/2006/main" xmlns:w14="http://schemas.microsoft.com/office/word/2010/wordml" xmlns:w15="http://schemas.microsoft.com/office/word/2012/wordml" xmlns:w16cex="http://schemas.microsoft.com/office/word/2018/wordml/cex" xmlns:w16cid="http://schemas.microsoft.com/office/word/2016/wordml/cid" xmlns:w16="http://schemas.microsoft.com/office/word/2018/wordml" xmlns:w16se="http://schemas.microsoft.com/office/word/2015/wordml/symex" xmlns:wpg="http://schemas.microsoft.com/office/word/2010/wordprocessingGroup" xmlns:wpi="http://schemas.microsoft.com/office/word/2010/wordprocessingInk" xmlns:wne="http://schemas.microsoft.com/office/word/2006/wordml" xmlns:wps="http://schemas.microsoft.com/office/word/2010/wordprocessingShape" mc:Ignorable="w14 w15 w16se w16cid w16 w16cex wp14">
+  <w:endnote w:type="separator" w:id="-1">
+    <w:p>
+      <w:pPr>
+        <w:spacing w:after="0" w:line="240" w:lineRule="auto"/>
+      </w:pPr>
+      <w:r>
+        <w:separator/>
+      </w:r>
+    </w:p>
+  </w:endnote>
+  <w:endnote w:type="continuationSeparator" w:id="0">
+    <w:p>
+      <w:pPr>
+        <w:spacing w:after="0" w:line="240" w:lineRule="auto"/>
+      </w:pPr>
+      <w:r>
+        <w:continuationSeparator/>
+      </w:r>
+    </w:p>
+  </w:endnote>
+</w:endnotes>
+</file>
+
+<file path=word/footnotes.xml><?xml version="1.0" encoding="utf-8"?>
+<w:footnotes xmlns:wpc="http://schemas.microsoft.com/office/word/2010/wordprocessingCanvas" xmlns:cx="http://schemas.microsoft.com/office/drawing/2014/chartex" xmlns:cx1="http://schemas.microsoft.com/office/drawing/2015/9/8/chartex" xmlns:cx2="http://schemas.microsoft.com/office/drawing/2015/10/21/chartex" xmlns:cx3="http://schemas.microsoft.com/office/drawing/2016/5/9/chartex" xmlns:cx4="http://schemas.microsoft.com/office/drawing/2016/5/10/chartex" xmlns:cx5="http://schemas.microsoft.com/office/drawing/2016/5/11/chartex" xmlns:cx6="http://schemas.microsoft.com/office/drawing/2016/5/12/chartex" xmlns:cx7="http://schemas.microsoft.com/office/drawing/2016/5/13/chartex" xmlns:cx8="http://schemas.microsoft.com/office/drawing/2016/5/14/chartex" xmlns:mc="http://schemas.openxmlformats.org/markup-compatibility/2006" xmlns:aink="http://schemas.microsoft.com/office/drawing/2016/ink" xmlns:am3d="http://schemas.microsoft.com/office/drawing/2017/model3d" xmlns:o="urn:schemas-microsoft-com:office:office" xmlns:r="http://schemas.openxmlformats.org/officeDocument/2006/relationships" xmlns:m="http://schemas.openxmlformats.org/officeDocument/2006/math" xmlns:v="urn:schemas-microsoft-com:vml" xmlns:wp14="http://schemas.microsoft.com/office/word/2010/wordprocessingDrawing" xmlns:wp="http://schemas.openxmlformats.org/drawingml/2006/wordprocessingDrawing" xmlns:w10="urn:schemas-microsoft-com:office:word" xmlns:w="http://schemas.openxmlformats.org/wordprocessingml/2006/main" xmlns:w14="http://schemas.microsoft.com/office/word/2010/wordml" xmlns:w15="http://schemas.microsoft.com/office/word/2012/wordml" xmlns:w16cex="http://schemas.microsoft.com/office/word/2018/wordml/cex" xmlns:w16cid="http://schemas.microsoft.com/office/word/2016/wordml/cid" xmlns:w16="http://schemas.microsoft.com/office/word/2018/wordml" xmlns:w16se="http://schemas.microsoft.com/office/word/2015/wordml/symex" xmlns:wpg="http://schemas.microsoft.com/office/word/2010/wordprocessingGroup" xmlns:wpi="http://schemas.microsoft.com/office/word/2010/wordprocessingInk" xmlns:wne="http://schemas.microsoft.com/office/word/2006/wordml" xmlns:wps="http://schemas.microsoft.com/office/word/2010/wordprocessingShape" mc:Ignorable="w14 w15 w16se w16cid w16 w16cex wp14">
+  <w:footnote w:type="separator" w:id="-1">
+    <w:p>
+      <w:pPr>
+        <w:spacing w:after="0" w:line="240" w:lineRule="auto"/>
+      </w:pPr>
+      <w:r>
+        <w:separator/>
+      </w:r>
+    </w:p>
+  </w:footnote>
+  <w:footnote w:type="continuationSeparator" w:id="0">
+    <w:p>
+      <w:pPr>
+        <w:spacing w:after="0" w:line="240" w:lineRule="auto"/>
+      </w:pPr>
+      <w:r>
+        <w:continuationSeparator/>
+      </w:r>
+    </w:p>
+  </w:footnote>
+</w:footnotes>
+</file>
+
 <file path=word/numbering.xml><?xml version="1.0" encoding="utf-8"?>
 <w:numbering xmlns:wpc="http://schemas.microsoft.com/office/word/2010/wordprocessingCanvas" xmlns:cx="http://schemas.microsoft.com/office/drawing/2014/chartex" xmlns:cx1="http://schemas.microsoft.com/office/drawing/2015/9/8/chartex" xmlns:cx2="http://schemas.microsoft.com/office/drawing/2015/10/21/chartex" xmlns:cx3="http://schemas.microsoft.com/office/drawing/2016/5/9/chartex" xmlns:cx4="http://schemas.microsoft.com/office/drawing/2016/5/10/chartex" xmlns:cx5="http://schemas.microsoft.com/office/drawing/2016/5/11/chartex" xmlns:cx6="http://schemas.microsoft.com/office/drawing/2016/5/12/chartex" xmlns:cx7="http://schemas.microsoft.com/office/drawing/2016/5/13/chartex" xmlns:cx8="http://schemas.microsoft.com/office/drawing/2016/5/14/chartex" xmlns:mc="http://schemas.openxmlformats.org/markup-compatibility/2006" xmlns:aink="http://schemas.microsoft.com/office/drawing/2016/ink" xmlns:am3d="http://schemas.microsoft.com/office/drawing/2017/model3d" xmlns:o="urn:schemas-microsoft-com:office:office" xmlns:r="http://schemas.openxmlformats.org/officeDocument/2006/relationships" xmlns:m="http://schemas.openxmlformats.org/officeDocument/2006/math" xmlns:v="urn:schemas-microsoft-com:vml" xmlns:wp14="http://schemas.microsoft.com/office/word/2010/wordprocessingDrawing" xmlns:wp="http://schemas.openxmlformats.org/drawingml/2006/wordprocessingDrawing" xmlns:w10="urn:schemas-microsoft-com:office:word" xmlns:w="http://schemas.openxmlformats.org/wordprocessingml/2006/main" xmlns:w14="http://schemas.microsoft.com/office/word/2010/wordml" xmlns:w15="http://schemas.microsoft.com/office/word/2012/wordml" xmlns:w16cex="http://schemas.microsoft.com/office/word/2018/wordml/cex" xmlns:w16cid="http://schemas.microsoft.com/office/word/2016/wordml/cid" xmlns:w16="http://schemas.microsoft.com/office/word/2018/wordml" xmlns:w16se="http://schemas.microsoft.com/office/word/2015/wordml/symex" xmlns:wpg="http://schemas.microsoft.com/office/word/2010/wordprocessingGroup" xmlns:wpi="http://schemas.microsoft.com/office/word/2010/wordprocessingInk" xmlns:wne="http://schemas.microsoft.com/office/word/2006/wordml" xmlns:wps="http://schemas.microsoft.com/office/word/2010/wordprocessingShape" mc:Ignorable="w14 w15 w16se w16cid w16 w16cex wp14">
   <w:abstractNum w:abstractNumId="0" w15:restartNumberingAfterBreak="0">
+    <w:nsid w:val="02982B7F"/>
+    <w:multiLevelType w:val="multilevel"/>
+    <w:tmpl w:val="7084DB20"/>
+    <w:lvl w:ilvl="0">
+      <w:start w:val="1"/>
+      <w:numFmt w:val="decimal"/>
+      <w:lvlText w:val="%1."/>
+      <w:lvlJc w:val="left"/>
+      <w:pPr>
+        <w:tabs>
+          <w:tab w:val="num" w:pos="720"/>
+        </w:tabs>
+        <w:ind w:left="720" w:hanging="360"/>
+      </w:pPr>
+    </w:lvl>
+    <w:lvl w:ilvl="1" w:tentative="1">
+      <w:start w:val="1"/>
+      <w:numFmt w:val="decimal"/>
+      <w:lvlText w:val="%2."/>
+      <w:lvlJc w:val="left"/>
+      <w:pPr>
+        <w:tabs>
+          <w:tab w:val="num" w:pos="1440"/>
+        </w:tabs>
+        <w:ind w:left="1440" w:hanging="360"/>
+      </w:pPr>
+    </w:lvl>
+    <w:lvl w:ilvl="2" w:tentative="1">
+      <w:start w:val="1"/>
+      <w:numFmt w:val="decimal"/>
+      <w:lvlText w:val="%3."/>
+      <w:lvlJc w:val="left"/>
+      <w:pPr>
+        <w:tabs>
+          <w:tab w:val="num" w:pos="2160"/>
+        </w:tabs>
+        <w:ind w:left="2160" w:hanging="360"/>
+      </w:pPr>
+    </w:lvl>
+    <w:lvl w:ilvl="3" w:tentative="1">
+      <w:start w:val="1"/>
+      <w:numFmt w:val="decimal"/>
+      <w:lvlText w:val="%4."/>
+      <w:lvlJc w:val="left"/>
+      <w:pPr>
+        <w:tabs>
+          <w:tab w:val="num" w:pos="2880"/>
+        </w:tabs>
+        <w:ind w:left="2880" w:hanging="360"/>
+      </w:pPr>
+    </w:lvl>
+    <w:lvl w:ilvl="4" w:tentative="1">
+      <w:start w:val="1"/>
+      <w:numFmt w:val="decimal"/>
+      <w:lvlText w:val="%5."/>
+      <w:lvlJc w:val="left"/>
+      <w:pPr>
+        <w:tabs>
+          <w:tab w:val="num" w:pos="3600"/>
+        </w:tabs>
+        <w:ind w:left="3600" w:hanging="360"/>
+      </w:pPr>
+    </w:lvl>
+    <w:lvl w:ilvl="5" w:tentative="1">
+      <w:start w:val="1"/>
+      <w:numFmt w:val="decimal"/>
+      <w:lvlText w:val="%6."/>
+      <w:lvlJc w:val="left"/>
+      <w:pPr>
+        <w:tabs>
+          <w:tab w:val="num" w:pos="4320"/>
+        </w:tabs>
+        <w:ind w:left="4320" w:hanging="360"/>
+      </w:pPr>
+    </w:lvl>
+    <w:lvl w:ilvl="6" w:tentative="1">
+      <w:start w:val="1"/>
+      <w:numFmt w:val="decimal"/>
+      <w:lvlText w:val="%7."/>
+      <w:lvlJc w:val="left"/>
+      <w:pPr>
+        <w:tabs>
+          <w:tab w:val="num" w:pos="5040"/>
+        </w:tabs>
+        <w:ind w:left="5040" w:hanging="360"/>
+      </w:pPr>
+    </w:lvl>
+    <w:lvl w:ilvl="7" w:tentative="1">
+      <w:start w:val="1"/>
+      <w:numFmt w:val="decimal"/>
+      <w:lvlText w:val="%8."/>
+      <w:lvlJc w:val="left"/>
+      <w:pPr>
+        <w:tabs>
+          <w:tab w:val="num" w:pos="5760"/>
+        </w:tabs>
+        <w:ind w:left="5760" w:hanging="360"/>
+      </w:pPr>
+    </w:lvl>
+    <w:lvl w:ilvl="8" w:tentative="1">
+      <w:start w:val="1"/>
+      <w:numFmt w:val="decimal"/>
+      <w:lvlText w:val="%9."/>
+      <w:lvlJc w:val="left"/>
+      <w:pPr>
+        <w:tabs>
+          <w:tab w:val="num" w:pos="6480"/>
+        </w:tabs>
+        <w:ind w:left="6480" w:hanging="360"/>
+      </w:pPr>
+    </w:lvl>
+  </w:abstractNum>
+  <w:abstractNum w:abstractNumId="1" w15:restartNumberingAfterBreak="0">
     <w:nsid w:val="0D2B501D"/>
     <w:multiLevelType w:val="multilevel"/>
     <w:tmpl w:val="5BCE5D5A"/>
@@ -459,7 +2106,7 @@
       </w:pPr>
     </w:lvl>
   </w:abstractNum>
-  <w:abstractNum w:abstractNumId="1" w15:restartNumberingAfterBreak="0">
+  <w:abstractNum w:abstractNumId="2" w15:restartNumberingAfterBreak="0">
     <w:nsid w:val="1A0A22C6"/>
     <w:multiLevelType w:val="multilevel"/>
     <w:tmpl w:val="965CE3FC"/>
@@ -608,11 +2255,782 @@
       </w:rPr>
     </w:lvl>
   </w:abstractNum>
+  <w:abstractNum w:abstractNumId="3" w15:restartNumberingAfterBreak="0">
+    <w:nsid w:val="1BF37401"/>
+    <w:multiLevelType w:val="multilevel"/>
+    <w:tmpl w:val="423C7736"/>
+    <w:lvl w:ilvl="0">
+      <w:start w:val="1"/>
+      <w:numFmt w:val="bullet"/>
+      <w:lvlText w:val=""/>
+      <w:lvlJc w:val="left"/>
+      <w:pPr>
+        <w:tabs>
+          <w:tab w:val="num" w:pos="720"/>
+        </w:tabs>
+        <w:ind w:left="720" w:hanging="360"/>
+      </w:pPr>
+      <w:rPr>
+        <w:rFonts w:ascii="Symbol" w:hAnsi="Symbol" w:hint="default"/>
+        <w:sz w:val="20"/>
+      </w:rPr>
+    </w:lvl>
+    <w:lvl w:ilvl="1" w:tentative="1">
+      <w:start w:val="1"/>
+      <w:numFmt w:val="bullet"/>
+      <w:lvlText w:val="o"/>
+      <w:lvlJc w:val="left"/>
+      <w:pPr>
+        <w:tabs>
+          <w:tab w:val="num" w:pos="1440"/>
+        </w:tabs>
+        <w:ind w:left="1440" w:hanging="360"/>
+      </w:pPr>
+      <w:rPr>
+        <w:rFonts w:ascii="Courier New" w:hAnsi="Courier New" w:hint="default"/>
+        <w:sz w:val="20"/>
+      </w:rPr>
+    </w:lvl>
+    <w:lvl w:ilvl="2" w:tentative="1">
+      <w:start w:val="1"/>
+      <w:numFmt w:val="bullet"/>
+      <w:lvlText w:val=""/>
+      <w:lvlJc w:val="left"/>
+      <w:pPr>
+        <w:tabs>
+          <w:tab w:val="num" w:pos="2160"/>
+        </w:tabs>
+        <w:ind w:left="2160" w:hanging="360"/>
+      </w:pPr>
+      <w:rPr>
+        <w:rFonts w:ascii="Wingdings" w:hAnsi="Wingdings" w:hint="default"/>
+        <w:sz w:val="20"/>
+      </w:rPr>
+    </w:lvl>
+    <w:lvl w:ilvl="3" w:tentative="1">
+      <w:start w:val="1"/>
+      <w:numFmt w:val="bullet"/>
+      <w:lvlText w:val=""/>
+      <w:lvlJc w:val="left"/>
+      <w:pPr>
+        <w:tabs>
+          <w:tab w:val="num" w:pos="2880"/>
+        </w:tabs>
+        <w:ind w:left="2880" w:hanging="360"/>
+      </w:pPr>
+      <w:rPr>
+        <w:rFonts w:ascii="Wingdings" w:hAnsi="Wingdings" w:hint="default"/>
+        <w:sz w:val="20"/>
+      </w:rPr>
+    </w:lvl>
+    <w:lvl w:ilvl="4" w:tentative="1">
+      <w:start w:val="1"/>
+      <w:numFmt w:val="bullet"/>
+      <w:lvlText w:val=""/>
+      <w:lvlJc w:val="left"/>
+      <w:pPr>
+        <w:tabs>
+          <w:tab w:val="num" w:pos="3600"/>
+        </w:tabs>
+        <w:ind w:left="3600" w:hanging="360"/>
+      </w:pPr>
+      <w:rPr>
+        <w:rFonts w:ascii="Wingdings" w:hAnsi="Wingdings" w:hint="default"/>
+        <w:sz w:val="20"/>
+      </w:rPr>
+    </w:lvl>
+    <w:lvl w:ilvl="5" w:tentative="1">
+      <w:start w:val="1"/>
+      <w:numFmt w:val="bullet"/>
+      <w:lvlText w:val=""/>
+      <w:lvlJc w:val="left"/>
+      <w:pPr>
+        <w:tabs>
+          <w:tab w:val="num" w:pos="4320"/>
+        </w:tabs>
+        <w:ind w:left="4320" w:hanging="360"/>
+      </w:pPr>
+      <w:rPr>
+        <w:rFonts w:ascii="Wingdings" w:hAnsi="Wingdings" w:hint="default"/>
+        <w:sz w:val="20"/>
+      </w:rPr>
+    </w:lvl>
+    <w:lvl w:ilvl="6" w:tentative="1">
+      <w:start w:val="1"/>
+      <w:numFmt w:val="bullet"/>
+      <w:lvlText w:val=""/>
+      <w:lvlJc w:val="left"/>
+      <w:pPr>
+        <w:tabs>
+          <w:tab w:val="num" w:pos="5040"/>
+        </w:tabs>
+        <w:ind w:left="5040" w:hanging="360"/>
+      </w:pPr>
+      <w:rPr>
+        <w:rFonts w:ascii="Wingdings" w:hAnsi="Wingdings" w:hint="default"/>
+        <w:sz w:val="20"/>
+      </w:rPr>
+    </w:lvl>
+    <w:lvl w:ilvl="7" w:tentative="1">
+      <w:start w:val="1"/>
+      <w:numFmt w:val="bullet"/>
+      <w:lvlText w:val=""/>
+      <w:lvlJc w:val="left"/>
+      <w:pPr>
+        <w:tabs>
+          <w:tab w:val="num" w:pos="5760"/>
+        </w:tabs>
+        <w:ind w:left="5760" w:hanging="360"/>
+      </w:pPr>
+      <w:rPr>
+        <w:rFonts w:ascii="Wingdings" w:hAnsi="Wingdings" w:hint="default"/>
+        <w:sz w:val="20"/>
+      </w:rPr>
+    </w:lvl>
+    <w:lvl w:ilvl="8" w:tentative="1">
+      <w:start w:val="1"/>
+      <w:numFmt w:val="bullet"/>
+      <w:lvlText w:val=""/>
+      <w:lvlJc w:val="left"/>
+      <w:pPr>
+        <w:tabs>
+          <w:tab w:val="num" w:pos="6480"/>
+        </w:tabs>
+        <w:ind w:left="6480" w:hanging="360"/>
+      </w:pPr>
+      <w:rPr>
+        <w:rFonts w:ascii="Wingdings" w:hAnsi="Wingdings" w:hint="default"/>
+        <w:sz w:val="20"/>
+      </w:rPr>
+    </w:lvl>
+  </w:abstractNum>
+  <w:abstractNum w:abstractNumId="4" w15:restartNumberingAfterBreak="0">
+    <w:nsid w:val="3BC24AC0"/>
+    <w:multiLevelType w:val="multilevel"/>
+    <w:tmpl w:val="7084DB20"/>
+    <w:lvl w:ilvl="0">
+      <w:start w:val="1"/>
+      <w:numFmt w:val="decimal"/>
+      <w:lvlText w:val="%1."/>
+      <w:lvlJc w:val="left"/>
+      <w:pPr>
+        <w:tabs>
+          <w:tab w:val="num" w:pos="720"/>
+        </w:tabs>
+        <w:ind w:left="720" w:hanging="360"/>
+      </w:pPr>
+    </w:lvl>
+    <w:lvl w:ilvl="1" w:tentative="1">
+      <w:start w:val="1"/>
+      <w:numFmt w:val="decimal"/>
+      <w:lvlText w:val="%2."/>
+      <w:lvlJc w:val="left"/>
+      <w:pPr>
+        <w:tabs>
+          <w:tab w:val="num" w:pos="1440"/>
+        </w:tabs>
+        <w:ind w:left="1440" w:hanging="360"/>
+      </w:pPr>
+    </w:lvl>
+    <w:lvl w:ilvl="2" w:tentative="1">
+      <w:start w:val="1"/>
+      <w:numFmt w:val="decimal"/>
+      <w:lvlText w:val="%3."/>
+      <w:lvlJc w:val="left"/>
+      <w:pPr>
+        <w:tabs>
+          <w:tab w:val="num" w:pos="2160"/>
+        </w:tabs>
+        <w:ind w:left="2160" w:hanging="360"/>
+      </w:pPr>
+    </w:lvl>
+    <w:lvl w:ilvl="3" w:tentative="1">
+      <w:start w:val="1"/>
+      <w:numFmt w:val="decimal"/>
+      <w:lvlText w:val="%4."/>
+      <w:lvlJc w:val="left"/>
+      <w:pPr>
+        <w:tabs>
+          <w:tab w:val="num" w:pos="2880"/>
+        </w:tabs>
+        <w:ind w:left="2880" w:hanging="360"/>
+      </w:pPr>
+    </w:lvl>
+    <w:lvl w:ilvl="4" w:tentative="1">
+      <w:start w:val="1"/>
+      <w:numFmt w:val="decimal"/>
+      <w:lvlText w:val="%5."/>
+      <w:lvlJc w:val="left"/>
+      <w:pPr>
+        <w:tabs>
+          <w:tab w:val="num" w:pos="3600"/>
+        </w:tabs>
+        <w:ind w:left="3600" w:hanging="360"/>
+      </w:pPr>
+    </w:lvl>
+    <w:lvl w:ilvl="5" w:tentative="1">
+      <w:start w:val="1"/>
+      <w:numFmt w:val="decimal"/>
+      <w:lvlText w:val="%6."/>
+      <w:lvlJc w:val="left"/>
+      <w:pPr>
+        <w:tabs>
+          <w:tab w:val="num" w:pos="4320"/>
+        </w:tabs>
+        <w:ind w:left="4320" w:hanging="360"/>
+      </w:pPr>
+    </w:lvl>
+    <w:lvl w:ilvl="6" w:tentative="1">
+      <w:start w:val="1"/>
+      <w:numFmt w:val="decimal"/>
+      <w:lvlText w:val="%7."/>
+      <w:lvlJc w:val="left"/>
+      <w:pPr>
+        <w:tabs>
+          <w:tab w:val="num" w:pos="5040"/>
+        </w:tabs>
+        <w:ind w:left="5040" w:hanging="360"/>
+      </w:pPr>
+    </w:lvl>
+    <w:lvl w:ilvl="7" w:tentative="1">
+      <w:start w:val="1"/>
+      <w:numFmt w:val="decimal"/>
+      <w:lvlText w:val="%8."/>
+      <w:lvlJc w:val="left"/>
+      <w:pPr>
+        <w:tabs>
+          <w:tab w:val="num" w:pos="5760"/>
+        </w:tabs>
+        <w:ind w:left="5760" w:hanging="360"/>
+      </w:pPr>
+    </w:lvl>
+    <w:lvl w:ilvl="8" w:tentative="1">
+      <w:start w:val="1"/>
+      <w:numFmt w:val="decimal"/>
+      <w:lvlText w:val="%9."/>
+      <w:lvlJc w:val="left"/>
+      <w:pPr>
+        <w:tabs>
+          <w:tab w:val="num" w:pos="6480"/>
+        </w:tabs>
+        <w:ind w:left="6480" w:hanging="360"/>
+      </w:pPr>
+    </w:lvl>
+  </w:abstractNum>
+  <w:abstractNum w:abstractNumId="5" w15:restartNumberingAfterBreak="0">
+    <w:nsid w:val="46004186"/>
+    <w:multiLevelType w:val="multilevel"/>
+    <w:tmpl w:val="E9006024"/>
+    <w:lvl w:ilvl="0">
+      <w:start w:val="1"/>
+      <w:numFmt w:val="decimal"/>
+      <w:lvlText w:val="%1."/>
+      <w:lvlJc w:val="left"/>
+      <w:pPr>
+        <w:tabs>
+          <w:tab w:val="num" w:pos="720"/>
+        </w:tabs>
+        <w:ind w:left="720" w:hanging="360"/>
+      </w:pPr>
+    </w:lvl>
+    <w:lvl w:ilvl="1" w:tentative="1">
+      <w:start w:val="1"/>
+      <w:numFmt w:val="decimal"/>
+      <w:lvlText w:val="%2."/>
+      <w:lvlJc w:val="left"/>
+      <w:pPr>
+        <w:tabs>
+          <w:tab w:val="num" w:pos="1440"/>
+        </w:tabs>
+        <w:ind w:left="1440" w:hanging="360"/>
+      </w:pPr>
+    </w:lvl>
+    <w:lvl w:ilvl="2" w:tentative="1">
+      <w:start w:val="1"/>
+      <w:numFmt w:val="decimal"/>
+      <w:lvlText w:val="%3."/>
+      <w:lvlJc w:val="left"/>
+      <w:pPr>
+        <w:tabs>
+          <w:tab w:val="num" w:pos="2160"/>
+        </w:tabs>
+        <w:ind w:left="2160" w:hanging="360"/>
+      </w:pPr>
+    </w:lvl>
+    <w:lvl w:ilvl="3" w:tentative="1">
+      <w:start w:val="1"/>
+      <w:numFmt w:val="decimal"/>
+      <w:lvlText w:val="%4."/>
+      <w:lvlJc w:val="left"/>
+      <w:pPr>
+        <w:tabs>
+          <w:tab w:val="num" w:pos="2880"/>
+        </w:tabs>
+        <w:ind w:left="2880" w:hanging="360"/>
+      </w:pPr>
+    </w:lvl>
+    <w:lvl w:ilvl="4" w:tentative="1">
+      <w:start w:val="1"/>
+      <w:numFmt w:val="decimal"/>
+      <w:lvlText w:val="%5."/>
+      <w:lvlJc w:val="left"/>
+      <w:pPr>
+        <w:tabs>
+          <w:tab w:val="num" w:pos="3600"/>
+        </w:tabs>
+        <w:ind w:left="3600" w:hanging="360"/>
+      </w:pPr>
+    </w:lvl>
+    <w:lvl w:ilvl="5" w:tentative="1">
+      <w:start w:val="1"/>
+      <w:numFmt w:val="decimal"/>
+      <w:lvlText w:val="%6."/>
+      <w:lvlJc w:val="left"/>
+      <w:pPr>
+        <w:tabs>
+          <w:tab w:val="num" w:pos="4320"/>
+        </w:tabs>
+        <w:ind w:left="4320" w:hanging="360"/>
+      </w:pPr>
+    </w:lvl>
+    <w:lvl w:ilvl="6" w:tentative="1">
+      <w:start w:val="1"/>
+      <w:numFmt w:val="decimal"/>
+      <w:lvlText w:val="%7."/>
+      <w:lvlJc w:val="left"/>
+      <w:pPr>
+        <w:tabs>
+          <w:tab w:val="num" w:pos="5040"/>
+        </w:tabs>
+        <w:ind w:left="5040" w:hanging="360"/>
+      </w:pPr>
+    </w:lvl>
+    <w:lvl w:ilvl="7" w:tentative="1">
+      <w:start w:val="1"/>
+      <w:numFmt w:val="decimal"/>
+      <w:lvlText w:val="%8."/>
+      <w:lvlJc w:val="left"/>
+      <w:pPr>
+        <w:tabs>
+          <w:tab w:val="num" w:pos="5760"/>
+        </w:tabs>
+        <w:ind w:left="5760" w:hanging="360"/>
+      </w:pPr>
+    </w:lvl>
+    <w:lvl w:ilvl="8" w:tentative="1">
+      <w:start w:val="1"/>
+      <w:numFmt w:val="decimal"/>
+      <w:lvlText w:val="%9."/>
+      <w:lvlJc w:val="left"/>
+      <w:pPr>
+        <w:tabs>
+          <w:tab w:val="num" w:pos="6480"/>
+        </w:tabs>
+        <w:ind w:left="6480" w:hanging="360"/>
+      </w:pPr>
+    </w:lvl>
+  </w:abstractNum>
+  <w:abstractNum w:abstractNumId="6" w15:restartNumberingAfterBreak="0">
+    <w:nsid w:val="51BE34D9"/>
+    <w:multiLevelType w:val="multilevel"/>
+    <w:tmpl w:val="7084DB20"/>
+    <w:lvl w:ilvl="0">
+      <w:start w:val="1"/>
+      <w:numFmt w:val="decimal"/>
+      <w:lvlText w:val="%1."/>
+      <w:lvlJc w:val="left"/>
+      <w:pPr>
+        <w:tabs>
+          <w:tab w:val="num" w:pos="720"/>
+        </w:tabs>
+        <w:ind w:left="720" w:hanging="360"/>
+      </w:pPr>
+    </w:lvl>
+    <w:lvl w:ilvl="1" w:tentative="1">
+      <w:start w:val="1"/>
+      <w:numFmt w:val="decimal"/>
+      <w:lvlText w:val="%2."/>
+      <w:lvlJc w:val="left"/>
+      <w:pPr>
+        <w:tabs>
+          <w:tab w:val="num" w:pos="1440"/>
+        </w:tabs>
+        <w:ind w:left="1440" w:hanging="360"/>
+      </w:pPr>
+    </w:lvl>
+    <w:lvl w:ilvl="2" w:tentative="1">
+      <w:start w:val="1"/>
+      <w:numFmt w:val="decimal"/>
+      <w:lvlText w:val="%3."/>
+      <w:lvlJc w:val="left"/>
+      <w:pPr>
+        <w:tabs>
+          <w:tab w:val="num" w:pos="2160"/>
+        </w:tabs>
+        <w:ind w:left="2160" w:hanging="360"/>
+      </w:pPr>
+    </w:lvl>
+    <w:lvl w:ilvl="3" w:tentative="1">
+      <w:start w:val="1"/>
+      <w:numFmt w:val="decimal"/>
+      <w:lvlText w:val="%4."/>
+      <w:lvlJc w:val="left"/>
+      <w:pPr>
+        <w:tabs>
+          <w:tab w:val="num" w:pos="2880"/>
+        </w:tabs>
+        <w:ind w:left="2880" w:hanging="360"/>
+      </w:pPr>
+    </w:lvl>
+    <w:lvl w:ilvl="4" w:tentative="1">
+      <w:start w:val="1"/>
+      <w:numFmt w:val="decimal"/>
+      <w:lvlText w:val="%5."/>
+      <w:lvlJc w:val="left"/>
+      <w:pPr>
+        <w:tabs>
+          <w:tab w:val="num" w:pos="3600"/>
+        </w:tabs>
+        <w:ind w:left="3600" w:hanging="360"/>
+      </w:pPr>
+    </w:lvl>
+    <w:lvl w:ilvl="5" w:tentative="1">
+      <w:start w:val="1"/>
+      <w:numFmt w:val="decimal"/>
+      <w:lvlText w:val="%6."/>
+      <w:lvlJc w:val="left"/>
+      <w:pPr>
+        <w:tabs>
+          <w:tab w:val="num" w:pos="4320"/>
+        </w:tabs>
+        <w:ind w:left="4320" w:hanging="360"/>
+      </w:pPr>
+    </w:lvl>
+    <w:lvl w:ilvl="6" w:tentative="1">
+      <w:start w:val="1"/>
+      <w:numFmt w:val="decimal"/>
+      <w:lvlText w:val="%7."/>
+      <w:lvlJc w:val="left"/>
+      <w:pPr>
+        <w:tabs>
+          <w:tab w:val="num" w:pos="5040"/>
+        </w:tabs>
+        <w:ind w:left="5040" w:hanging="360"/>
+      </w:pPr>
+    </w:lvl>
+    <w:lvl w:ilvl="7" w:tentative="1">
+      <w:start w:val="1"/>
+      <w:numFmt w:val="decimal"/>
+      <w:lvlText w:val="%8."/>
+      <w:lvlJc w:val="left"/>
+      <w:pPr>
+        <w:tabs>
+          <w:tab w:val="num" w:pos="5760"/>
+        </w:tabs>
+        <w:ind w:left="5760" w:hanging="360"/>
+      </w:pPr>
+    </w:lvl>
+    <w:lvl w:ilvl="8" w:tentative="1">
+      <w:start w:val="1"/>
+      <w:numFmt w:val="decimal"/>
+      <w:lvlText w:val="%9."/>
+      <w:lvlJc w:val="left"/>
+      <w:pPr>
+        <w:tabs>
+          <w:tab w:val="num" w:pos="6480"/>
+        </w:tabs>
+        <w:ind w:left="6480" w:hanging="360"/>
+      </w:pPr>
+    </w:lvl>
+  </w:abstractNum>
+  <w:abstractNum w:abstractNumId="7" w15:restartNumberingAfterBreak="0">
+    <w:nsid w:val="5F687261"/>
+    <w:multiLevelType w:val="multilevel"/>
+    <w:tmpl w:val="7084DB20"/>
+    <w:lvl w:ilvl="0">
+      <w:start w:val="1"/>
+      <w:numFmt w:val="decimal"/>
+      <w:lvlText w:val="%1."/>
+      <w:lvlJc w:val="left"/>
+      <w:pPr>
+        <w:tabs>
+          <w:tab w:val="num" w:pos="720"/>
+        </w:tabs>
+        <w:ind w:left="720" w:hanging="360"/>
+      </w:pPr>
+    </w:lvl>
+    <w:lvl w:ilvl="1" w:tentative="1">
+      <w:start w:val="1"/>
+      <w:numFmt w:val="decimal"/>
+      <w:lvlText w:val="%2."/>
+      <w:lvlJc w:val="left"/>
+      <w:pPr>
+        <w:tabs>
+          <w:tab w:val="num" w:pos="1440"/>
+        </w:tabs>
+        <w:ind w:left="1440" w:hanging="360"/>
+      </w:pPr>
+    </w:lvl>
+    <w:lvl w:ilvl="2" w:tentative="1">
+      <w:start w:val="1"/>
+      <w:numFmt w:val="decimal"/>
+      <w:lvlText w:val="%3."/>
+      <w:lvlJc w:val="left"/>
+      <w:pPr>
+        <w:tabs>
+          <w:tab w:val="num" w:pos="2160"/>
+        </w:tabs>
+        <w:ind w:left="2160" w:hanging="360"/>
+      </w:pPr>
+    </w:lvl>
+    <w:lvl w:ilvl="3" w:tentative="1">
+      <w:start w:val="1"/>
+      <w:numFmt w:val="decimal"/>
+      <w:lvlText w:val="%4."/>
+      <w:lvlJc w:val="left"/>
+      <w:pPr>
+        <w:tabs>
+          <w:tab w:val="num" w:pos="2880"/>
+        </w:tabs>
+        <w:ind w:left="2880" w:hanging="360"/>
+      </w:pPr>
+    </w:lvl>
+    <w:lvl w:ilvl="4" w:tentative="1">
+      <w:start w:val="1"/>
+      <w:numFmt w:val="decimal"/>
+      <w:lvlText w:val="%5."/>
+      <w:lvlJc w:val="left"/>
+      <w:pPr>
+        <w:tabs>
+          <w:tab w:val="num" w:pos="3600"/>
+        </w:tabs>
+        <w:ind w:left="3600" w:hanging="360"/>
+      </w:pPr>
+    </w:lvl>
+    <w:lvl w:ilvl="5" w:tentative="1">
+      <w:start w:val="1"/>
+      <w:numFmt w:val="decimal"/>
+      <w:lvlText w:val="%6."/>
+      <w:lvlJc w:val="left"/>
+      <w:pPr>
+        <w:tabs>
+          <w:tab w:val="num" w:pos="4320"/>
+        </w:tabs>
+        <w:ind w:left="4320" w:hanging="360"/>
+      </w:pPr>
+    </w:lvl>
+    <w:lvl w:ilvl="6" w:tentative="1">
+      <w:start w:val="1"/>
+      <w:numFmt w:val="decimal"/>
+      <w:lvlText w:val="%7."/>
+      <w:lvlJc w:val="left"/>
+      <w:pPr>
+        <w:tabs>
+          <w:tab w:val="num" w:pos="5040"/>
+        </w:tabs>
+        <w:ind w:left="5040" w:hanging="360"/>
+      </w:pPr>
+    </w:lvl>
+    <w:lvl w:ilvl="7" w:tentative="1">
+      <w:start w:val="1"/>
+      <w:numFmt w:val="decimal"/>
+      <w:lvlText w:val="%8."/>
+      <w:lvlJc w:val="left"/>
+      <w:pPr>
+        <w:tabs>
+          <w:tab w:val="num" w:pos="5760"/>
+        </w:tabs>
+        <w:ind w:left="5760" w:hanging="360"/>
+      </w:pPr>
+    </w:lvl>
+    <w:lvl w:ilvl="8" w:tentative="1">
+      <w:start w:val="1"/>
+      <w:numFmt w:val="decimal"/>
+      <w:lvlText w:val="%9."/>
+      <w:lvlJc w:val="left"/>
+      <w:pPr>
+        <w:tabs>
+          <w:tab w:val="num" w:pos="6480"/>
+        </w:tabs>
+        <w:ind w:left="6480" w:hanging="360"/>
+      </w:pPr>
+    </w:lvl>
+  </w:abstractNum>
+  <w:abstractNum w:abstractNumId="8" w15:restartNumberingAfterBreak="0">
+    <w:nsid w:val="7FE43489"/>
+    <w:multiLevelType w:val="multilevel"/>
+    <w:tmpl w:val="6DB05F00"/>
+    <w:lvl w:ilvl="0">
+      <w:start w:val="1"/>
+      <w:numFmt w:val="bullet"/>
+      <w:lvlText w:val=""/>
+      <w:lvlJc w:val="left"/>
+      <w:pPr>
+        <w:tabs>
+          <w:tab w:val="num" w:pos="720"/>
+        </w:tabs>
+        <w:ind w:left="720" w:hanging="360"/>
+      </w:pPr>
+      <w:rPr>
+        <w:rFonts w:ascii="Symbol" w:hAnsi="Symbol" w:hint="default"/>
+        <w:sz w:val="20"/>
+      </w:rPr>
+    </w:lvl>
+    <w:lvl w:ilvl="1">
+      <w:start w:val="1"/>
+      <w:numFmt w:val="bullet"/>
+      <w:lvlText w:val="o"/>
+      <w:lvlJc w:val="left"/>
+      <w:pPr>
+        <w:tabs>
+          <w:tab w:val="num" w:pos="1440"/>
+        </w:tabs>
+        <w:ind w:left="1440" w:hanging="360"/>
+      </w:pPr>
+      <w:rPr>
+        <w:rFonts w:ascii="Courier New" w:hAnsi="Courier New" w:hint="default"/>
+        <w:sz w:val="20"/>
+      </w:rPr>
+    </w:lvl>
+    <w:lvl w:ilvl="2" w:tentative="1">
+      <w:start w:val="1"/>
+      <w:numFmt w:val="bullet"/>
+      <w:lvlText w:val=""/>
+      <w:lvlJc w:val="left"/>
+      <w:pPr>
+        <w:tabs>
+          <w:tab w:val="num" w:pos="2160"/>
+        </w:tabs>
+        <w:ind w:left="2160" w:hanging="360"/>
+      </w:pPr>
+      <w:rPr>
+        <w:rFonts w:ascii="Wingdings" w:hAnsi="Wingdings" w:hint="default"/>
+        <w:sz w:val="20"/>
+      </w:rPr>
+    </w:lvl>
+    <w:lvl w:ilvl="3" w:tentative="1">
+      <w:start w:val="1"/>
+      <w:numFmt w:val="bullet"/>
+      <w:lvlText w:val=""/>
+      <w:lvlJc w:val="left"/>
+      <w:pPr>
+        <w:tabs>
+          <w:tab w:val="num" w:pos="2880"/>
+        </w:tabs>
+        <w:ind w:left="2880" w:hanging="360"/>
+      </w:pPr>
+      <w:rPr>
+        <w:rFonts w:ascii="Wingdings" w:hAnsi="Wingdings" w:hint="default"/>
+        <w:sz w:val="20"/>
+      </w:rPr>
+    </w:lvl>
+    <w:lvl w:ilvl="4" w:tentative="1">
+      <w:start w:val="1"/>
+      <w:numFmt w:val="bullet"/>
+      <w:lvlText w:val=""/>
+      <w:lvlJc w:val="left"/>
+      <w:pPr>
+        <w:tabs>
+          <w:tab w:val="num" w:pos="3600"/>
+        </w:tabs>
+        <w:ind w:left="3600" w:hanging="360"/>
+      </w:pPr>
+      <w:rPr>
+        <w:rFonts w:ascii="Wingdings" w:hAnsi="Wingdings" w:hint="default"/>
+        <w:sz w:val="20"/>
+      </w:rPr>
+    </w:lvl>
+    <w:lvl w:ilvl="5" w:tentative="1">
+      <w:start w:val="1"/>
+      <w:numFmt w:val="bullet"/>
+      <w:lvlText w:val=""/>
+      <w:lvlJc w:val="left"/>
+      <w:pPr>
+        <w:tabs>
+          <w:tab w:val="num" w:pos="4320"/>
+        </w:tabs>
+        <w:ind w:left="4320" w:hanging="360"/>
+      </w:pPr>
+      <w:rPr>
+        <w:rFonts w:ascii="Wingdings" w:hAnsi="Wingdings" w:hint="default"/>
+        <w:sz w:val="20"/>
+      </w:rPr>
+    </w:lvl>
+    <w:lvl w:ilvl="6" w:tentative="1">
+      <w:start w:val="1"/>
+      <w:numFmt w:val="bullet"/>
+      <w:lvlText w:val=""/>
+      <w:lvlJc w:val="left"/>
+      <w:pPr>
+        <w:tabs>
+          <w:tab w:val="num" w:pos="5040"/>
+        </w:tabs>
+        <w:ind w:left="5040" w:hanging="360"/>
+      </w:pPr>
+      <w:rPr>
+        <w:rFonts w:ascii="Wingdings" w:hAnsi="Wingdings" w:hint="default"/>
+        <w:sz w:val="20"/>
+      </w:rPr>
+    </w:lvl>
+    <w:lvl w:ilvl="7" w:tentative="1">
+      <w:start w:val="1"/>
+      <w:numFmt w:val="bullet"/>
+      <w:lvlText w:val=""/>
+      <w:lvlJc w:val="left"/>
+      <w:pPr>
+        <w:tabs>
+          <w:tab w:val="num" w:pos="5760"/>
+        </w:tabs>
+        <w:ind w:left="5760" w:hanging="360"/>
+      </w:pPr>
+      <w:rPr>
+        <w:rFonts w:ascii="Wingdings" w:hAnsi="Wingdings" w:hint="default"/>
+        <w:sz w:val="20"/>
+      </w:rPr>
+    </w:lvl>
+    <w:lvl w:ilvl="8" w:tentative="1">
+      <w:start w:val="1"/>
+      <w:numFmt w:val="bullet"/>
+      <w:lvlText w:val=""/>
+      <w:lvlJc w:val="left"/>
+      <w:pPr>
+        <w:tabs>
+          <w:tab w:val="num" w:pos="6480"/>
+        </w:tabs>
+        <w:ind w:left="6480" w:hanging="360"/>
+      </w:pPr>
+      <w:rPr>
+        <w:rFonts w:ascii="Wingdings" w:hAnsi="Wingdings" w:hint="default"/>
+        <w:sz w:val="20"/>
+      </w:rPr>
+    </w:lvl>
+  </w:abstractNum>
   <w:num w:numId="1">
+    <w:abstractNumId w:val="2"/>
+  </w:num>
+  <w:num w:numId="2">
     <w:abstractNumId w:val="1"/>
   </w:num>
-  <w:num w:numId="2">
+  <w:num w:numId="3">
+    <w:abstractNumId w:val="5"/>
+  </w:num>
+  <w:num w:numId="4">
+    <w:abstractNumId w:val="7"/>
+  </w:num>
+  <w:num w:numId="5">
     <w:abstractNumId w:val="0"/>
+  </w:num>
+  <w:num w:numId="6">
+    <w:abstractNumId w:val="8"/>
+  </w:num>
+  <w:num w:numId="7">
+    <w:abstractNumId w:val="6"/>
+  </w:num>
+  <w:num w:numId="8">
+    <w:abstractNumId w:val="4"/>
+  </w:num>
+  <w:num w:numId="9">
+    <w:abstractNumId w:val="3"/>
   </w:num>
 </w:numbering>
 </file>
@@ -1124,7 +3542,6 @@
     <w:name w:val="Normal (Web)"/>
     <w:basedOn w:val="Normal"/>
     <w:uiPriority w:val="99"/>
-    <w:semiHidden/>
     <w:unhideWhenUsed/>
     <w:rsid w:val="00B33404"/>
     <w:pPr>
@@ -1135,6 +3552,72 @@
       <w:sz w:val="24"/>
       <w:szCs w:val="24"/>
     </w:rPr>
+  </w:style>
+  <w:style w:type="character" w:styleId="Emphasis">
+    <w:name w:val="Emphasis"/>
+    <w:basedOn w:val="DefaultParagraphFont"/>
+    <w:uiPriority w:val="20"/>
+    <w:qFormat/>
+    <w:rsid w:val="00BA08DD"/>
+    <w:rPr>
+      <w:i/>
+      <w:iCs/>
+    </w:rPr>
+  </w:style>
+  <w:style w:type="paragraph" w:styleId="ListParagraph">
+    <w:name w:val="List Paragraph"/>
+    <w:basedOn w:val="Normal"/>
+    <w:uiPriority w:val="34"/>
+    <w:qFormat/>
+    <w:rsid w:val="00A801B8"/>
+    <w:pPr>
+      <w:ind w:left="720"/>
+      <w:contextualSpacing/>
+    </w:pPr>
+  </w:style>
+  <w:style w:type="paragraph" w:styleId="Header">
+    <w:name w:val="header"/>
+    <w:basedOn w:val="Normal"/>
+    <w:link w:val="HeaderChar"/>
+    <w:uiPriority w:val="99"/>
+    <w:unhideWhenUsed/>
+    <w:rsid w:val="00825016"/>
+    <w:pPr>
+      <w:tabs>
+        <w:tab w:val="center" w:pos="4680"/>
+        <w:tab w:val="right" w:pos="9360"/>
+      </w:tabs>
+      <w:spacing w:after="0" w:line="240" w:lineRule="auto"/>
+    </w:pPr>
+  </w:style>
+  <w:style w:type="character" w:customStyle="1" w:styleId="HeaderChar">
+    <w:name w:val="Header Char"/>
+    <w:basedOn w:val="DefaultParagraphFont"/>
+    <w:link w:val="Header"/>
+    <w:uiPriority w:val="99"/>
+    <w:rsid w:val="00825016"/>
+  </w:style>
+  <w:style w:type="paragraph" w:styleId="Footer">
+    <w:name w:val="footer"/>
+    <w:basedOn w:val="Normal"/>
+    <w:link w:val="FooterChar"/>
+    <w:uiPriority w:val="99"/>
+    <w:unhideWhenUsed/>
+    <w:rsid w:val="00825016"/>
+    <w:pPr>
+      <w:tabs>
+        <w:tab w:val="center" w:pos="4680"/>
+        <w:tab w:val="right" w:pos="9360"/>
+      </w:tabs>
+      <w:spacing w:after="0" w:line="240" w:lineRule="auto"/>
+    </w:pPr>
+  </w:style>
+  <w:style w:type="character" w:customStyle="1" w:styleId="FooterChar">
+    <w:name w:val="Footer Char"/>
+    <w:basedOn w:val="DefaultParagraphFont"/>
+    <w:link w:val="Footer"/>
+    <w:uiPriority w:val="99"/>
+    <w:rsid w:val="00825016"/>
   </w:style>
 </w:styles>
 </file>

</xml_diff>